<commit_message>
Se actualizo el archivo con mas ejemplos
</commit_message>
<xml_diff>
--- a/TP Nº2 Organizacion de Computadoras.docx
+++ b/TP Nº2 Organizacion de Computadoras.docx
@@ -64,7 +64,7 @@
       </w:pPr>
       <w:r>
         <w:drawing>
-          <wp:inline wp14:editId="51ADB43B" wp14:anchorId="4D2F87CA">
+          <wp:inline wp14:editId="0C74DA23" wp14:anchorId="4D2F87CA">
             <wp:extent cx="3486150" cy="3552825"/>
             <wp:effectExtent l="0" t="0" r="0" b="0"/>
             <wp:docPr id="653771015" name="" title=""/>
@@ -79,7 +79,7 @@
                     <pic:cNvPicPr/>
                   </pic:nvPicPr>
                   <pic:blipFill>
-                    <a:blip r:embed="Rca744b926226494f">
+                    <a:blip r:embed="Re9b4ba34dcc04092">
                       <a:extLst>
                         <a:ext xmlns:a="http://schemas.openxmlformats.org/drawingml/2006/main" uri="{28A0092B-C50C-407E-A947-70E740481C1C}">
                           <a14:useLocalDpi val="0"/>
@@ -253,12 +253,9 @@
           <w:szCs w:val="24"/>
           <w:u w:val="none"/>
         </w:rPr>
-        <w:t xml:space="preserve"> 06/04/2025</w:t>
-      </w:r>
-    </w:p>
-    <w:p>
-      <w:pPr>
-        <w:jc w:val="center"/>
+        <w:t xml:space="preserve"> 06/0</w:t>
+      </w:r>
+      <w:r>
         <w:rPr>
           <w:b w:val="0"/>
           <w:bCs w:val="0"/>
@@ -266,11 +263,9 @@
           <w:szCs w:val="24"/>
           <w:u w:val="none"/>
         </w:rPr>
-      </w:pPr>
-    </w:p>
-    <w:p>
-      <w:pPr>
-        <w:jc w:val="center"/>
+        <w:t>5</w:t>
+      </w:r>
+      <w:r>
         <w:rPr>
           <w:b w:val="0"/>
           <w:bCs w:val="0"/>
@@ -278,7 +273,8 @@
           <w:szCs w:val="24"/>
           <w:u w:val="none"/>
         </w:rPr>
-      </w:pPr>
+        <w:t>/2025</w:t>
+      </w:r>
     </w:p>
     <w:p>
       <w:pPr>
@@ -342,6 +338,30 @@
     </w:p>
     <w:p>
       <w:pPr>
+        <w:jc w:val="center"/>
+        <w:rPr>
+          <w:b w:val="0"/>
+          <w:bCs w:val="0"/>
+          <w:sz w:val="24"/>
+          <w:szCs w:val="24"/>
+          <w:u w:val="none"/>
+        </w:rPr>
+      </w:pPr>
+    </w:p>
+    <w:p>
+      <w:pPr>
+        <w:jc w:val="center"/>
+        <w:rPr>
+          <w:b w:val="0"/>
+          <w:bCs w:val="0"/>
+          <w:sz w:val="24"/>
+          <w:szCs w:val="24"/>
+          <w:u w:val="none"/>
+        </w:rPr>
+      </w:pPr>
+    </w:p>
+    <w:p>
+      <w:pPr>
         <w:pStyle w:val="Normal"/>
         <w:jc w:val="center"/>
         <w:rPr>
@@ -367,7 +387,366 @@
     </w:p>
     <w:p>
       <w:pPr>
-        <w:jc w:val="center"/>
+        <w:jc w:val="left"/>
+        <w:rPr>
+          <w:rFonts w:ascii="Aptos" w:hAnsi="Aptos" w:eastAsia="Aptos" w:cs="Aptos"/>
+          <w:noProof w:val="0"/>
+          <w:sz w:val="24"/>
+          <w:szCs w:val="24"/>
+          <w:u w:val="single"/>
+          <w:lang w:val="es-ES"/>
+        </w:rPr>
+      </w:pPr>
+      <w:r>
+        <w:rPr>
+          <w:rFonts w:ascii="Aptos" w:hAnsi="Aptos" w:eastAsia="Aptos" w:cs="Aptos"/>
+          <w:noProof w:val="0"/>
+          <w:sz w:val="24"/>
+          <w:szCs w:val="24"/>
+          <w:u w:val="single"/>
+          <w:lang w:val="es-ES"/>
+        </w:rPr>
+        <w:t>MIPS</w:t>
+      </w:r>
+    </w:p>
+    <w:p>
+      <w:pPr>
+        <w:jc w:val="left"/>
+      </w:pPr>
+      <w:r>
+        <w:rPr>
+          <w:rFonts w:ascii="Aptos" w:hAnsi="Aptos" w:eastAsia="Aptos" w:cs="Aptos"/>
+          <w:noProof w:val="0"/>
+          <w:sz w:val="24"/>
+          <w:szCs w:val="24"/>
+          <w:lang w:val="es-ES"/>
+        </w:rPr>
+        <w:t>En MIPS, las instrucciones se codifican en 32 bits. El formato exacto varía según el tipo de instrucción (tipo R, tipo I, J</w:t>
+      </w:r>
+      <w:r>
+        <w:rPr>
+          <w:rFonts w:ascii="Aptos" w:hAnsi="Aptos" w:eastAsia="Aptos" w:cs="Aptos"/>
+          <w:noProof w:val="0"/>
+          <w:sz w:val="24"/>
+          <w:szCs w:val="24"/>
+          <w:lang w:val="es-ES"/>
+        </w:rPr>
+        <w:t>-</w:t>
+      </w:r>
+      <w:r>
+        <w:rPr>
+          <w:rFonts w:ascii="Aptos" w:hAnsi="Aptos" w:eastAsia="Aptos" w:cs="Aptos"/>
+          <w:noProof w:val="0"/>
+          <w:sz w:val="24"/>
+          <w:szCs w:val="24"/>
+          <w:lang w:val="es-ES"/>
+        </w:rPr>
+        <w:t>typ</w:t>
+      </w:r>
+      <w:r>
+        <w:rPr>
+          <w:rFonts w:ascii="Aptos" w:hAnsi="Aptos" w:eastAsia="Aptos" w:cs="Aptos"/>
+          <w:noProof w:val="0"/>
+          <w:sz w:val="24"/>
+          <w:szCs w:val="24"/>
+          <w:lang w:val="es-ES"/>
+        </w:rPr>
+        <w:t>e</w:t>
+      </w:r>
+      <w:r>
+        <w:rPr>
+          <w:rFonts w:ascii="Aptos" w:hAnsi="Aptos" w:eastAsia="Aptos" w:cs="Aptos"/>
+          <w:noProof w:val="0"/>
+          <w:sz w:val="24"/>
+          <w:szCs w:val="24"/>
+          <w:lang w:val="es-ES"/>
+        </w:rPr>
+        <w:t xml:space="preserve">). Las instrucciones aritméticas básicas </w:t>
+      </w:r>
+      <w:r>
+        <w:rPr>
+          <w:rFonts w:ascii="Aptos" w:hAnsi="Aptos" w:eastAsia="Aptos" w:cs="Aptos"/>
+          <w:noProof w:val="0"/>
+          <w:sz w:val="24"/>
+          <w:szCs w:val="24"/>
+          <w:lang w:val="es-ES"/>
+        </w:rPr>
+        <w:t>(</w:t>
+      </w:r>
+      <w:r>
+        <w:rPr>
+          <w:rFonts w:ascii="Aptos" w:hAnsi="Aptos" w:eastAsia="Aptos" w:cs="Aptos"/>
+          <w:noProof w:val="0"/>
+          <w:sz w:val="24"/>
+          <w:szCs w:val="24"/>
+          <w:lang w:val="es-ES"/>
+        </w:rPr>
+        <w:t>ad</w:t>
+      </w:r>
+      <w:r>
+        <w:rPr>
+          <w:rFonts w:ascii="Aptos" w:hAnsi="Aptos" w:eastAsia="Aptos" w:cs="Aptos"/>
+          <w:noProof w:val="0"/>
+          <w:sz w:val="24"/>
+          <w:szCs w:val="24"/>
+          <w:lang w:val="es-ES"/>
+        </w:rPr>
+        <w:t>d</w:t>
+      </w:r>
+      <w:r>
+        <w:rPr>
+          <w:rFonts w:ascii="Aptos" w:hAnsi="Aptos" w:eastAsia="Aptos" w:cs="Aptos"/>
+          <w:noProof w:val="0"/>
+          <w:sz w:val="24"/>
+          <w:szCs w:val="24"/>
+          <w:lang w:val="es-ES"/>
+        </w:rPr>
+        <w:t>, sub) son de tipo R, mientras que</w:t>
+      </w:r>
+      <w:r>
+        <w:rPr>
+          <w:rFonts w:ascii="Aptos" w:hAnsi="Aptos" w:eastAsia="Aptos" w:cs="Aptos"/>
+          <w:noProof w:val="0"/>
+          <w:sz w:val="24"/>
+          <w:szCs w:val="24"/>
+          <w:lang w:val="es-ES"/>
+        </w:rPr>
+        <w:t xml:space="preserve"> </w:t>
+      </w:r>
+      <w:r>
+        <w:rPr>
+          <w:rFonts w:ascii="Consolas" w:hAnsi="Consolas" w:eastAsia="Consolas" w:cs="Consolas"/>
+          <w:noProof w:val="0"/>
+          <w:sz w:val="24"/>
+          <w:szCs w:val="24"/>
+          <w:lang w:val="es-ES"/>
+        </w:rPr>
+        <w:t>add</w:t>
+      </w:r>
+      <w:r>
+        <w:rPr>
+          <w:rFonts w:ascii="Consolas" w:hAnsi="Consolas" w:eastAsia="Consolas" w:cs="Consolas"/>
+          <w:noProof w:val="0"/>
+          <w:sz w:val="24"/>
+          <w:szCs w:val="24"/>
+          <w:lang w:val="es-ES"/>
+        </w:rPr>
+        <w:t>i</w:t>
+      </w:r>
+      <w:r>
+        <w:rPr>
+          <w:rFonts w:ascii="Aptos" w:hAnsi="Aptos" w:eastAsia="Aptos" w:cs="Aptos"/>
+          <w:noProof w:val="0"/>
+          <w:sz w:val="24"/>
+          <w:szCs w:val="24"/>
+          <w:lang w:val="es-ES"/>
+        </w:rPr>
+        <w:t xml:space="preserve"> y las instrucciones de carga/almacenamiento </w:t>
+      </w:r>
+      <w:r>
+        <w:rPr>
+          <w:rFonts w:ascii="Aptos" w:hAnsi="Aptos" w:eastAsia="Aptos" w:cs="Aptos"/>
+          <w:noProof w:val="0"/>
+          <w:sz w:val="24"/>
+          <w:szCs w:val="24"/>
+          <w:lang w:val="es-ES"/>
+        </w:rPr>
+        <w:t>(</w:t>
+      </w:r>
+      <w:r>
+        <w:rPr>
+          <w:rFonts w:ascii="Aptos" w:hAnsi="Aptos" w:eastAsia="Aptos" w:cs="Aptos"/>
+          <w:noProof w:val="0"/>
+          <w:sz w:val="24"/>
+          <w:szCs w:val="24"/>
+          <w:lang w:val="es-ES"/>
+        </w:rPr>
+        <w:t>l</w:t>
+      </w:r>
+      <w:r>
+        <w:rPr>
+          <w:rFonts w:ascii="Aptos" w:hAnsi="Aptos" w:eastAsia="Aptos" w:cs="Aptos"/>
+          <w:noProof w:val="0"/>
+          <w:sz w:val="24"/>
+          <w:szCs w:val="24"/>
+          <w:lang w:val="es-ES"/>
+        </w:rPr>
+        <w:t>w</w:t>
+      </w:r>
+      <w:r>
+        <w:rPr>
+          <w:rFonts w:ascii="Aptos" w:hAnsi="Aptos" w:eastAsia="Aptos" w:cs="Aptos"/>
+          <w:noProof w:val="0"/>
+          <w:sz w:val="24"/>
+          <w:szCs w:val="24"/>
+          <w:lang w:val="es-ES"/>
+        </w:rPr>
+        <w:t>,</w:t>
+      </w:r>
+      <w:r>
+        <w:rPr>
+          <w:rFonts w:ascii="Aptos" w:hAnsi="Aptos" w:eastAsia="Aptos" w:cs="Aptos"/>
+          <w:noProof w:val="0"/>
+          <w:sz w:val="24"/>
+          <w:szCs w:val="24"/>
+          <w:lang w:val="es-ES"/>
+        </w:rPr>
+        <w:t xml:space="preserve"> </w:t>
+      </w:r>
+      <w:r>
+        <w:rPr>
+          <w:rFonts w:ascii="Aptos" w:hAnsi="Aptos" w:eastAsia="Aptos" w:cs="Aptos"/>
+          <w:noProof w:val="0"/>
+          <w:sz w:val="24"/>
+          <w:szCs w:val="24"/>
+          <w:lang w:val="es-ES"/>
+        </w:rPr>
+        <w:t>s</w:t>
+      </w:r>
+      <w:r>
+        <w:rPr>
+          <w:rFonts w:ascii="Aptos" w:hAnsi="Aptos" w:eastAsia="Aptos" w:cs="Aptos"/>
+          <w:noProof w:val="0"/>
+          <w:sz w:val="24"/>
+          <w:szCs w:val="24"/>
+          <w:lang w:val="es-ES"/>
+        </w:rPr>
+        <w:t>w</w:t>
+      </w:r>
+      <w:r>
+        <w:rPr>
+          <w:rFonts w:ascii="Aptos" w:hAnsi="Aptos" w:eastAsia="Aptos" w:cs="Aptos"/>
+          <w:noProof w:val="0"/>
+          <w:sz w:val="24"/>
+          <w:szCs w:val="24"/>
+          <w:lang w:val="es-ES"/>
+        </w:rPr>
+        <w:t>,</w:t>
+      </w:r>
+      <w:r>
+        <w:rPr>
+          <w:rFonts w:ascii="Aptos" w:hAnsi="Aptos" w:eastAsia="Aptos" w:cs="Aptos"/>
+          <w:noProof w:val="0"/>
+          <w:sz w:val="24"/>
+          <w:szCs w:val="24"/>
+          <w:lang w:val="es-ES"/>
+        </w:rPr>
+        <w:t xml:space="preserve"> </w:t>
+      </w:r>
+      <w:r>
+        <w:rPr>
+          <w:rFonts w:ascii="Aptos" w:hAnsi="Aptos" w:eastAsia="Aptos" w:cs="Aptos"/>
+          <w:noProof w:val="0"/>
+          <w:sz w:val="24"/>
+          <w:szCs w:val="24"/>
+          <w:lang w:val="es-ES"/>
+        </w:rPr>
+        <w:t>l</w:t>
+      </w:r>
+      <w:r>
+        <w:rPr>
+          <w:rFonts w:ascii="Aptos" w:hAnsi="Aptos" w:eastAsia="Aptos" w:cs="Aptos"/>
+          <w:noProof w:val="0"/>
+          <w:sz w:val="24"/>
+          <w:szCs w:val="24"/>
+          <w:lang w:val="es-ES"/>
+        </w:rPr>
+        <w:t>i</w:t>
+      </w:r>
+      <w:r>
+        <w:rPr>
+          <w:rFonts w:ascii="Aptos" w:hAnsi="Aptos" w:eastAsia="Aptos" w:cs="Aptos"/>
+          <w:noProof w:val="0"/>
+          <w:sz w:val="24"/>
+          <w:szCs w:val="24"/>
+          <w:lang w:val="es-ES"/>
+        </w:rPr>
+        <w:t xml:space="preserve"> -que se traduce a</w:t>
+      </w:r>
+      <w:r>
+        <w:rPr>
+          <w:rFonts w:ascii="Aptos" w:hAnsi="Aptos" w:eastAsia="Aptos" w:cs="Aptos"/>
+          <w:noProof w:val="0"/>
+          <w:sz w:val="24"/>
+          <w:szCs w:val="24"/>
+          <w:lang w:val="es-ES"/>
+        </w:rPr>
+        <w:t xml:space="preserve"> </w:t>
+      </w:r>
+      <w:r>
+        <w:rPr>
+          <w:rFonts w:ascii="Consolas" w:hAnsi="Consolas" w:eastAsia="Consolas" w:cs="Consolas"/>
+          <w:noProof w:val="0"/>
+          <w:sz w:val="24"/>
+          <w:szCs w:val="24"/>
+          <w:lang w:val="es-ES"/>
+        </w:rPr>
+        <w:t>add</w:t>
+      </w:r>
+      <w:r>
+        <w:rPr>
+          <w:rFonts w:ascii="Consolas" w:hAnsi="Consolas" w:eastAsia="Consolas" w:cs="Consolas"/>
+          <w:noProof w:val="0"/>
+          <w:sz w:val="24"/>
+          <w:szCs w:val="24"/>
+          <w:lang w:val="es-ES"/>
+        </w:rPr>
+        <w:t>i</w:t>
+      </w:r>
+      <w:r>
+        <w:rPr>
+          <w:rFonts w:ascii="Aptos" w:hAnsi="Aptos" w:eastAsia="Aptos" w:cs="Aptos"/>
+          <w:noProof w:val="0"/>
+          <w:sz w:val="24"/>
+          <w:szCs w:val="24"/>
+          <w:lang w:val="es-ES"/>
+        </w:rPr>
+        <w:t xml:space="preserve"> o </w:t>
+      </w:r>
+      <w:r>
+        <w:rPr>
+          <w:rFonts w:ascii="Consolas" w:hAnsi="Consolas" w:eastAsia="Consolas" w:cs="Consolas"/>
+          <w:noProof w:val="0"/>
+          <w:sz w:val="24"/>
+          <w:szCs w:val="24"/>
+          <w:lang w:val="es-ES"/>
+        </w:rPr>
+        <w:t>lui</w:t>
+      </w:r>
+      <w:r>
+        <w:rPr>
+          <w:rFonts w:ascii="Aptos" w:hAnsi="Aptos" w:eastAsia="Aptos" w:cs="Aptos"/>
+          <w:noProof w:val="0"/>
+          <w:sz w:val="24"/>
+          <w:szCs w:val="24"/>
+          <w:lang w:val="es-ES"/>
+        </w:rPr>
+        <w:t xml:space="preserve"> seguido de </w:t>
+      </w:r>
+      <w:r>
+        <w:rPr>
+          <w:rFonts w:ascii="Consolas" w:hAnsi="Consolas" w:eastAsia="Consolas" w:cs="Consolas"/>
+          <w:noProof w:val="0"/>
+          <w:sz w:val="24"/>
+          <w:szCs w:val="24"/>
+          <w:lang w:val="es-ES"/>
+        </w:rPr>
+        <w:t>ori</w:t>
+      </w:r>
+      <w:r>
+        <w:rPr>
+          <w:rFonts w:ascii="Aptos" w:hAnsi="Aptos" w:eastAsia="Aptos" w:cs="Aptos"/>
+          <w:noProof w:val="0"/>
+          <w:sz w:val="24"/>
+          <w:szCs w:val="24"/>
+          <w:lang w:val="es-ES"/>
+        </w:rPr>
+        <w:t>) son de tipo I.</w:t>
+      </w:r>
+    </w:p>
+    <w:p>
+      <w:pPr>
+        <w:jc w:val="left"/>
         <w:rPr>
           <w:b w:val="0"/>
           <w:bCs w:val="0"/>
@@ -376,6 +755,1760 @@
           <w:u w:val="none"/>
         </w:rPr>
       </w:pPr>
+      <w:r>
+        <w:rPr>
+          <w:b w:val="0"/>
+          <w:bCs w:val="0"/>
+          <w:sz w:val="24"/>
+          <w:szCs w:val="24"/>
+          <w:u w:val="none"/>
+        </w:rPr>
+        <w:t>Suponemos para los ejemplos las siguientes posiciones</w:t>
+      </w:r>
+    </w:p>
+    <w:p>
+      <w:pPr>
+        <w:pStyle w:val="Normal"/>
+        <w:spacing w:before="0" w:beforeAutospacing="off" w:after="0" w:afterAutospacing="off"/>
+        <w:jc w:val="left"/>
+        <w:rPr>
+          <w:rFonts w:ascii="Aptos" w:hAnsi="Aptos" w:eastAsia="Aptos" w:cs="Aptos"/>
+          <w:noProof w:val="0"/>
+          <w:sz w:val="24"/>
+          <w:szCs w:val="24"/>
+          <w:lang w:val="es-ES"/>
+        </w:rPr>
+      </w:pPr>
+      <w:r>
+        <w:rPr>
+          <w:rFonts w:ascii="Consolas" w:hAnsi="Consolas" w:eastAsia="Consolas" w:cs="Consolas"/>
+          <w:noProof w:val="0"/>
+          <w:sz w:val="24"/>
+          <w:szCs w:val="24"/>
+          <w:lang w:val="es-ES"/>
+        </w:rPr>
+        <w:t>$1</w:t>
+      </w:r>
+      <w:r>
+        <w:rPr>
+          <w:rFonts w:ascii="Aptos" w:hAnsi="Aptos" w:eastAsia="Aptos" w:cs="Aptos"/>
+          <w:noProof w:val="0"/>
+          <w:sz w:val="24"/>
+          <w:szCs w:val="24"/>
+          <w:lang w:val="es-ES"/>
+        </w:rPr>
+        <w:t xml:space="preserve"> se refiere al registro número 1 (en binario </w:t>
+      </w:r>
+      <w:r>
+        <w:rPr>
+          <w:rFonts w:ascii="Consolas" w:hAnsi="Consolas" w:eastAsia="Consolas" w:cs="Consolas"/>
+          <w:noProof w:val="0"/>
+          <w:sz w:val="24"/>
+          <w:szCs w:val="24"/>
+          <w:lang w:val="es-ES"/>
+        </w:rPr>
+        <w:t>00001</w:t>
+      </w:r>
+      <w:r>
+        <w:rPr>
+          <w:rFonts w:ascii="Aptos" w:hAnsi="Aptos" w:eastAsia="Aptos" w:cs="Aptos"/>
+          <w:noProof w:val="0"/>
+          <w:sz w:val="24"/>
+          <w:szCs w:val="24"/>
+          <w:lang w:val="es-ES"/>
+        </w:rPr>
+        <w:t>).</w:t>
+      </w:r>
+    </w:p>
+    <w:p>
+      <w:pPr>
+        <w:pStyle w:val="Normal"/>
+        <w:spacing w:before="0" w:beforeAutospacing="off" w:after="0" w:afterAutospacing="off"/>
+        <w:jc w:val="left"/>
+        <w:rPr>
+          <w:rFonts w:ascii="Aptos" w:hAnsi="Aptos" w:eastAsia="Aptos" w:cs="Aptos"/>
+          <w:noProof w:val="0"/>
+          <w:sz w:val="24"/>
+          <w:szCs w:val="24"/>
+          <w:lang w:val="es-ES"/>
+        </w:rPr>
+      </w:pPr>
+      <w:r>
+        <w:rPr>
+          <w:rFonts w:ascii="Consolas" w:hAnsi="Consolas" w:eastAsia="Consolas" w:cs="Consolas"/>
+          <w:noProof w:val="0"/>
+          <w:sz w:val="24"/>
+          <w:szCs w:val="24"/>
+          <w:lang w:val="es-ES"/>
+        </w:rPr>
+        <w:t>$2</w:t>
+      </w:r>
+      <w:r>
+        <w:rPr>
+          <w:rFonts w:ascii="Aptos" w:hAnsi="Aptos" w:eastAsia="Aptos" w:cs="Aptos"/>
+          <w:noProof w:val="0"/>
+          <w:sz w:val="24"/>
+          <w:szCs w:val="24"/>
+          <w:lang w:val="es-ES"/>
+        </w:rPr>
+        <w:t xml:space="preserve"> se refiere al registro número 2 (en binario </w:t>
+      </w:r>
+      <w:r>
+        <w:rPr>
+          <w:rFonts w:ascii="Consolas" w:hAnsi="Consolas" w:eastAsia="Consolas" w:cs="Consolas"/>
+          <w:noProof w:val="0"/>
+          <w:sz w:val="24"/>
+          <w:szCs w:val="24"/>
+          <w:lang w:val="es-ES"/>
+        </w:rPr>
+        <w:t>00010</w:t>
+      </w:r>
+      <w:r>
+        <w:rPr>
+          <w:rFonts w:ascii="Aptos" w:hAnsi="Aptos" w:eastAsia="Aptos" w:cs="Aptos"/>
+          <w:noProof w:val="0"/>
+          <w:sz w:val="24"/>
+          <w:szCs w:val="24"/>
+          <w:lang w:val="es-ES"/>
+        </w:rPr>
+        <w:t>).</w:t>
+      </w:r>
+    </w:p>
+    <w:p>
+      <w:pPr>
+        <w:pStyle w:val="Normal"/>
+        <w:spacing w:before="0" w:beforeAutospacing="off" w:after="0" w:afterAutospacing="off"/>
+        <w:jc w:val="left"/>
+        <w:rPr>
+          <w:rFonts w:ascii="Aptos" w:hAnsi="Aptos" w:eastAsia="Aptos" w:cs="Aptos"/>
+          <w:noProof w:val="0"/>
+          <w:sz w:val="24"/>
+          <w:szCs w:val="24"/>
+          <w:lang w:val="es-ES"/>
+        </w:rPr>
+      </w:pPr>
+      <w:r>
+        <w:rPr>
+          <w:rFonts w:ascii="Consolas" w:hAnsi="Consolas" w:eastAsia="Consolas" w:cs="Consolas"/>
+          <w:noProof w:val="0"/>
+          <w:sz w:val="24"/>
+          <w:szCs w:val="24"/>
+          <w:lang w:val="es-ES"/>
+        </w:rPr>
+        <w:t>$3</w:t>
+      </w:r>
+      <w:r>
+        <w:rPr>
+          <w:rFonts w:ascii="Aptos" w:hAnsi="Aptos" w:eastAsia="Aptos" w:cs="Aptos"/>
+          <w:noProof w:val="0"/>
+          <w:sz w:val="24"/>
+          <w:szCs w:val="24"/>
+          <w:lang w:val="es-ES"/>
+        </w:rPr>
+        <w:t xml:space="preserve"> se refiere al registro número 3 (en binario </w:t>
+      </w:r>
+      <w:r>
+        <w:rPr>
+          <w:rFonts w:ascii="Consolas" w:hAnsi="Consolas" w:eastAsia="Consolas" w:cs="Consolas"/>
+          <w:noProof w:val="0"/>
+          <w:sz w:val="24"/>
+          <w:szCs w:val="24"/>
+          <w:lang w:val="es-ES"/>
+        </w:rPr>
+        <w:t>00011</w:t>
+      </w:r>
+      <w:r>
+        <w:rPr>
+          <w:rFonts w:ascii="Aptos" w:hAnsi="Aptos" w:eastAsia="Aptos" w:cs="Aptos"/>
+          <w:noProof w:val="0"/>
+          <w:sz w:val="24"/>
+          <w:szCs w:val="24"/>
+          <w:lang w:val="es-ES"/>
+        </w:rPr>
+        <w:t>).</w:t>
+      </w:r>
+    </w:p>
+    <w:p>
+      <w:pPr>
+        <w:pStyle w:val="Normal"/>
+        <w:spacing w:before="0" w:beforeAutospacing="off" w:after="0" w:afterAutospacing="off"/>
+        <w:jc w:val="left"/>
+        <w:rPr>
+          <w:rFonts w:ascii="Aptos" w:hAnsi="Aptos" w:eastAsia="Aptos" w:cs="Aptos"/>
+          <w:noProof w:val="0"/>
+          <w:sz w:val="24"/>
+          <w:szCs w:val="24"/>
+          <w:lang w:val="es-ES"/>
+        </w:rPr>
+      </w:pPr>
+      <w:r>
+        <w:rPr>
+          <w:rFonts w:ascii="Consolas" w:hAnsi="Consolas" w:eastAsia="Consolas" w:cs="Consolas"/>
+          <w:noProof w:val="0"/>
+          <w:sz w:val="24"/>
+          <w:szCs w:val="24"/>
+          <w:lang w:val="es-ES"/>
+        </w:rPr>
+        <w:t>$4</w:t>
+      </w:r>
+      <w:r>
+        <w:rPr>
+          <w:rFonts w:ascii="Aptos" w:hAnsi="Aptos" w:eastAsia="Aptos" w:cs="Aptos"/>
+          <w:noProof w:val="0"/>
+          <w:sz w:val="24"/>
+          <w:szCs w:val="24"/>
+          <w:lang w:val="es-ES"/>
+        </w:rPr>
+        <w:t xml:space="preserve"> se refiere al registro número 4 (en binario </w:t>
+      </w:r>
+      <w:r>
+        <w:rPr>
+          <w:rFonts w:ascii="Consolas" w:hAnsi="Consolas" w:eastAsia="Consolas" w:cs="Consolas"/>
+          <w:noProof w:val="0"/>
+          <w:sz w:val="24"/>
+          <w:szCs w:val="24"/>
+          <w:lang w:val="es-ES"/>
+        </w:rPr>
+        <w:t>00100</w:t>
+      </w:r>
+      <w:r>
+        <w:rPr>
+          <w:rFonts w:ascii="Aptos" w:hAnsi="Aptos" w:eastAsia="Aptos" w:cs="Aptos"/>
+          <w:noProof w:val="0"/>
+          <w:sz w:val="24"/>
+          <w:szCs w:val="24"/>
+          <w:lang w:val="es-ES"/>
+        </w:rPr>
+        <w:t>).</w:t>
+      </w:r>
+    </w:p>
+    <w:p>
+      <w:pPr>
+        <w:pStyle w:val="Normal"/>
+        <w:spacing w:before="0" w:beforeAutospacing="off" w:after="0" w:afterAutospacing="off"/>
+        <w:jc w:val="left"/>
+        <w:rPr>
+          <w:rFonts w:ascii="Aptos" w:hAnsi="Aptos" w:eastAsia="Aptos" w:cs="Aptos"/>
+          <w:noProof w:val="0"/>
+          <w:sz w:val="24"/>
+          <w:szCs w:val="24"/>
+          <w:lang w:val="es-ES"/>
+        </w:rPr>
+      </w:pPr>
+      <w:r>
+        <w:rPr>
+          <w:rFonts w:ascii="Consolas" w:hAnsi="Consolas" w:eastAsia="Consolas" w:cs="Consolas"/>
+          <w:noProof w:val="0"/>
+          <w:sz w:val="24"/>
+          <w:szCs w:val="24"/>
+          <w:lang w:val="es-ES"/>
+        </w:rPr>
+        <w:t>$5</w:t>
+      </w:r>
+      <w:r>
+        <w:rPr>
+          <w:rFonts w:ascii="Aptos" w:hAnsi="Aptos" w:eastAsia="Aptos" w:cs="Aptos"/>
+          <w:noProof w:val="0"/>
+          <w:sz w:val="24"/>
+          <w:szCs w:val="24"/>
+          <w:lang w:val="es-ES"/>
+        </w:rPr>
+        <w:t xml:space="preserve"> se refiere al registro número 5 (en binario </w:t>
+      </w:r>
+      <w:r>
+        <w:rPr>
+          <w:rFonts w:ascii="Consolas" w:hAnsi="Consolas" w:eastAsia="Consolas" w:cs="Consolas"/>
+          <w:noProof w:val="0"/>
+          <w:sz w:val="24"/>
+          <w:szCs w:val="24"/>
+          <w:lang w:val="es-ES"/>
+        </w:rPr>
+        <w:t>00101</w:t>
+      </w:r>
+      <w:r>
+        <w:rPr>
+          <w:rFonts w:ascii="Aptos" w:hAnsi="Aptos" w:eastAsia="Aptos" w:cs="Aptos"/>
+          <w:noProof w:val="0"/>
+          <w:sz w:val="24"/>
+          <w:szCs w:val="24"/>
+          <w:lang w:val="es-ES"/>
+        </w:rPr>
+        <w:t>).</w:t>
+      </w:r>
+    </w:p>
+    <w:p>
+      <w:pPr>
+        <w:pStyle w:val="Normal"/>
+        <w:spacing w:before="0" w:beforeAutospacing="off" w:after="0" w:afterAutospacing="off"/>
+        <w:jc w:val="left"/>
+        <w:rPr>
+          <w:rFonts w:ascii="Aptos" w:hAnsi="Aptos" w:eastAsia="Aptos" w:cs="Aptos"/>
+          <w:noProof w:val="0"/>
+          <w:sz w:val="24"/>
+          <w:szCs w:val="24"/>
+          <w:lang w:val="es-ES"/>
+        </w:rPr>
+      </w:pPr>
+      <w:r>
+        <w:rPr>
+          <w:rFonts w:ascii="Consolas" w:hAnsi="Consolas" w:eastAsia="Consolas" w:cs="Consolas"/>
+          <w:noProof w:val="0"/>
+          <w:sz w:val="24"/>
+          <w:szCs w:val="24"/>
+          <w:lang w:val="es-ES"/>
+        </w:rPr>
+        <w:t>$6</w:t>
+      </w:r>
+      <w:r>
+        <w:rPr>
+          <w:rFonts w:ascii="Aptos" w:hAnsi="Aptos" w:eastAsia="Aptos" w:cs="Aptos"/>
+          <w:noProof w:val="0"/>
+          <w:sz w:val="24"/>
+          <w:szCs w:val="24"/>
+          <w:lang w:val="es-ES"/>
+        </w:rPr>
+        <w:t xml:space="preserve"> se refiere al registro número 6 (en binario </w:t>
+      </w:r>
+      <w:r>
+        <w:rPr>
+          <w:rFonts w:ascii="Consolas" w:hAnsi="Consolas" w:eastAsia="Consolas" w:cs="Consolas"/>
+          <w:noProof w:val="0"/>
+          <w:sz w:val="24"/>
+          <w:szCs w:val="24"/>
+          <w:lang w:val="es-ES"/>
+        </w:rPr>
+        <w:t>00110</w:t>
+      </w:r>
+      <w:r>
+        <w:rPr>
+          <w:rFonts w:ascii="Aptos" w:hAnsi="Aptos" w:eastAsia="Aptos" w:cs="Aptos"/>
+          <w:noProof w:val="0"/>
+          <w:sz w:val="24"/>
+          <w:szCs w:val="24"/>
+          <w:lang w:val="es-ES"/>
+        </w:rPr>
+        <w:t>).</w:t>
+      </w:r>
+    </w:p>
+    <w:p>
+      <w:pPr>
+        <w:pStyle w:val="Normal"/>
+        <w:spacing w:before="0" w:beforeAutospacing="off" w:after="0" w:afterAutospacing="off"/>
+        <w:jc w:val="left"/>
+        <w:rPr>
+          <w:rFonts w:ascii="Aptos" w:hAnsi="Aptos" w:eastAsia="Aptos" w:cs="Aptos"/>
+          <w:noProof w:val="0"/>
+          <w:sz w:val="24"/>
+          <w:szCs w:val="24"/>
+          <w:lang w:val="es-ES"/>
+        </w:rPr>
+      </w:pPr>
+      <w:r>
+        <w:rPr>
+          <w:rFonts w:ascii="Consolas" w:hAnsi="Consolas" w:eastAsia="Consolas" w:cs="Consolas"/>
+          <w:noProof w:val="0"/>
+          <w:sz w:val="24"/>
+          <w:szCs w:val="24"/>
+          <w:lang w:val="es-ES"/>
+        </w:rPr>
+        <w:t>$7</w:t>
+      </w:r>
+      <w:r>
+        <w:rPr>
+          <w:rFonts w:ascii="Aptos" w:hAnsi="Aptos" w:eastAsia="Aptos" w:cs="Aptos"/>
+          <w:noProof w:val="0"/>
+          <w:sz w:val="24"/>
+          <w:szCs w:val="24"/>
+          <w:lang w:val="es-ES"/>
+        </w:rPr>
+        <w:t xml:space="preserve"> se refiere al registro número 7 (en binario </w:t>
+      </w:r>
+      <w:r>
+        <w:rPr>
+          <w:rFonts w:ascii="Consolas" w:hAnsi="Consolas" w:eastAsia="Consolas" w:cs="Consolas"/>
+          <w:noProof w:val="0"/>
+          <w:sz w:val="24"/>
+          <w:szCs w:val="24"/>
+          <w:lang w:val="es-ES"/>
+        </w:rPr>
+        <w:t>00111</w:t>
+      </w:r>
+      <w:r>
+        <w:rPr>
+          <w:rFonts w:ascii="Aptos" w:hAnsi="Aptos" w:eastAsia="Aptos" w:cs="Aptos"/>
+          <w:noProof w:val="0"/>
+          <w:sz w:val="24"/>
+          <w:szCs w:val="24"/>
+          <w:lang w:val="es-ES"/>
+        </w:rPr>
+        <w:t>).</w:t>
+      </w:r>
+    </w:p>
+    <w:p>
+      <w:pPr>
+        <w:pStyle w:val="Normal"/>
+        <w:spacing w:before="0" w:beforeAutospacing="off" w:after="0" w:afterAutospacing="off"/>
+        <w:jc w:val="left"/>
+        <w:rPr>
+          <w:rFonts w:ascii="Aptos" w:hAnsi="Aptos" w:eastAsia="Aptos" w:cs="Aptos"/>
+          <w:noProof w:val="0"/>
+          <w:sz w:val="24"/>
+          <w:szCs w:val="24"/>
+          <w:lang w:val="es-ES"/>
+        </w:rPr>
+      </w:pPr>
+      <w:r>
+        <w:rPr>
+          <w:rFonts w:ascii="Consolas" w:hAnsi="Consolas" w:eastAsia="Consolas" w:cs="Consolas"/>
+          <w:noProof w:val="0"/>
+          <w:sz w:val="24"/>
+          <w:szCs w:val="24"/>
+          <w:lang w:val="es-ES"/>
+        </w:rPr>
+        <w:t>$8</w:t>
+      </w:r>
+      <w:r>
+        <w:rPr>
+          <w:rFonts w:ascii="Aptos" w:hAnsi="Aptos" w:eastAsia="Aptos" w:cs="Aptos"/>
+          <w:noProof w:val="0"/>
+          <w:sz w:val="24"/>
+          <w:szCs w:val="24"/>
+          <w:lang w:val="es-ES"/>
+        </w:rPr>
+        <w:t xml:space="preserve"> se refiere al registro número 8 (en binario </w:t>
+      </w:r>
+      <w:r>
+        <w:rPr>
+          <w:rFonts w:ascii="Consolas" w:hAnsi="Consolas" w:eastAsia="Consolas" w:cs="Consolas"/>
+          <w:noProof w:val="0"/>
+          <w:sz w:val="24"/>
+          <w:szCs w:val="24"/>
+          <w:lang w:val="es-ES"/>
+        </w:rPr>
+        <w:t>01000</w:t>
+      </w:r>
+      <w:r>
+        <w:rPr>
+          <w:rFonts w:ascii="Aptos" w:hAnsi="Aptos" w:eastAsia="Aptos" w:cs="Aptos"/>
+          <w:noProof w:val="0"/>
+          <w:sz w:val="24"/>
+          <w:szCs w:val="24"/>
+          <w:lang w:val="es-ES"/>
+        </w:rPr>
+        <w:t>).</w:t>
+      </w:r>
+    </w:p>
+    <w:p>
+      <w:pPr>
+        <w:pStyle w:val="Normal"/>
+        <w:spacing w:before="0" w:beforeAutospacing="off" w:after="0" w:afterAutospacing="off"/>
+        <w:jc w:val="left"/>
+        <w:rPr>
+          <w:rFonts w:ascii="Aptos" w:hAnsi="Aptos" w:eastAsia="Aptos" w:cs="Aptos"/>
+          <w:noProof w:val="0"/>
+          <w:sz w:val="24"/>
+          <w:szCs w:val="24"/>
+          <w:lang w:val="es-ES"/>
+        </w:rPr>
+      </w:pPr>
+      <w:r>
+        <w:rPr>
+          <w:rFonts w:ascii="Consolas" w:hAnsi="Consolas" w:eastAsia="Consolas" w:cs="Consolas"/>
+          <w:noProof w:val="0"/>
+          <w:sz w:val="24"/>
+          <w:szCs w:val="24"/>
+          <w:lang w:val="es-ES"/>
+        </w:rPr>
+        <w:t>$9</w:t>
+      </w:r>
+      <w:r>
+        <w:rPr>
+          <w:rFonts w:ascii="Aptos" w:hAnsi="Aptos" w:eastAsia="Aptos" w:cs="Aptos"/>
+          <w:noProof w:val="0"/>
+          <w:sz w:val="24"/>
+          <w:szCs w:val="24"/>
+          <w:lang w:val="es-ES"/>
+        </w:rPr>
+        <w:t xml:space="preserve"> se refiere al registro número 9 (en binario </w:t>
+      </w:r>
+      <w:r>
+        <w:rPr>
+          <w:rFonts w:ascii="Consolas" w:hAnsi="Consolas" w:eastAsia="Consolas" w:cs="Consolas"/>
+          <w:noProof w:val="0"/>
+          <w:sz w:val="24"/>
+          <w:szCs w:val="24"/>
+          <w:lang w:val="es-ES"/>
+        </w:rPr>
+        <w:t>01001</w:t>
+      </w:r>
+      <w:r>
+        <w:rPr>
+          <w:rFonts w:ascii="Aptos" w:hAnsi="Aptos" w:eastAsia="Aptos" w:cs="Aptos"/>
+          <w:noProof w:val="0"/>
+          <w:sz w:val="24"/>
+          <w:szCs w:val="24"/>
+          <w:lang w:val="es-ES"/>
+        </w:rPr>
+        <w:t>).</w:t>
+      </w:r>
+    </w:p>
+    <w:p>
+      <w:pPr>
+        <w:pStyle w:val="Normal"/>
+        <w:spacing w:before="0" w:beforeAutospacing="off" w:after="0" w:afterAutospacing="off"/>
+        <w:jc w:val="left"/>
+        <w:rPr>
+          <w:rFonts w:ascii="Aptos" w:hAnsi="Aptos" w:eastAsia="Aptos" w:cs="Aptos"/>
+          <w:noProof w:val="0"/>
+          <w:sz w:val="24"/>
+          <w:szCs w:val="24"/>
+          <w:lang w:val="es-ES"/>
+        </w:rPr>
+      </w:pPr>
+      <w:r>
+        <w:rPr>
+          <w:rFonts w:ascii="Consolas" w:hAnsi="Consolas" w:eastAsia="Consolas" w:cs="Consolas"/>
+          <w:noProof w:val="0"/>
+          <w:sz w:val="24"/>
+          <w:szCs w:val="24"/>
+          <w:lang w:val="es-ES"/>
+        </w:rPr>
+        <w:t>$10</w:t>
+      </w:r>
+      <w:r>
+        <w:rPr>
+          <w:rFonts w:ascii="Aptos" w:hAnsi="Aptos" w:eastAsia="Aptos" w:cs="Aptos"/>
+          <w:noProof w:val="0"/>
+          <w:sz w:val="24"/>
+          <w:szCs w:val="24"/>
+          <w:lang w:val="es-ES"/>
+        </w:rPr>
+        <w:t xml:space="preserve"> se refiere al registro número 10 (en binario </w:t>
+      </w:r>
+      <w:r>
+        <w:rPr>
+          <w:rFonts w:ascii="Consolas" w:hAnsi="Consolas" w:eastAsia="Consolas" w:cs="Consolas"/>
+          <w:noProof w:val="0"/>
+          <w:sz w:val="24"/>
+          <w:szCs w:val="24"/>
+          <w:lang w:val="es-ES"/>
+        </w:rPr>
+        <w:t>01010</w:t>
+      </w:r>
+      <w:r>
+        <w:rPr>
+          <w:rFonts w:ascii="Aptos" w:hAnsi="Aptos" w:eastAsia="Aptos" w:cs="Aptos"/>
+          <w:noProof w:val="0"/>
+          <w:sz w:val="24"/>
+          <w:szCs w:val="24"/>
+          <w:lang w:val="es-ES"/>
+        </w:rPr>
+        <w:t>).</w:t>
+      </w:r>
+    </w:p>
+    <w:p>
+      <w:pPr>
+        <w:pStyle w:val="Normal"/>
+        <w:spacing w:before="0" w:beforeAutospacing="off" w:after="0" w:afterAutospacing="off"/>
+        <w:jc w:val="left"/>
+        <w:rPr>
+          <w:rFonts w:ascii="Aptos" w:hAnsi="Aptos" w:eastAsia="Aptos" w:cs="Aptos"/>
+          <w:noProof w:val="0"/>
+          <w:sz w:val="24"/>
+          <w:szCs w:val="24"/>
+          <w:lang w:val="es-ES"/>
+        </w:rPr>
+      </w:pPr>
+      <w:r>
+        <w:rPr>
+          <w:rFonts w:ascii="Consolas" w:hAnsi="Consolas" w:eastAsia="Consolas" w:cs="Consolas"/>
+          <w:noProof w:val="0"/>
+          <w:sz w:val="24"/>
+          <w:szCs w:val="24"/>
+          <w:lang w:val="es-ES"/>
+        </w:rPr>
+        <w:t>$11</w:t>
+      </w:r>
+      <w:r>
+        <w:rPr>
+          <w:rFonts w:ascii="Aptos" w:hAnsi="Aptos" w:eastAsia="Aptos" w:cs="Aptos"/>
+          <w:noProof w:val="0"/>
+          <w:sz w:val="24"/>
+          <w:szCs w:val="24"/>
+          <w:lang w:val="es-ES"/>
+        </w:rPr>
+        <w:t xml:space="preserve"> se refiere al registro número 11 </w:t>
+      </w:r>
+      <w:r>
+        <w:rPr>
+          <w:rFonts w:ascii="Aptos" w:hAnsi="Aptos" w:eastAsia="Aptos" w:cs="Aptos"/>
+          <w:noProof w:val="0"/>
+          <w:sz w:val="24"/>
+          <w:szCs w:val="24"/>
+          <w:lang w:val="es-ES"/>
+        </w:rPr>
+        <w:t xml:space="preserve">(en binario </w:t>
+      </w:r>
+      <w:r>
+        <w:rPr>
+          <w:rFonts w:ascii="Consolas" w:hAnsi="Consolas" w:eastAsia="Consolas" w:cs="Consolas"/>
+          <w:noProof w:val="0"/>
+          <w:sz w:val="24"/>
+          <w:szCs w:val="24"/>
+          <w:lang w:val="es-ES"/>
+        </w:rPr>
+        <w:t>01011</w:t>
+      </w:r>
+      <w:r>
+        <w:rPr>
+          <w:rFonts w:ascii="Aptos" w:hAnsi="Aptos" w:eastAsia="Aptos" w:cs="Aptos"/>
+          <w:noProof w:val="0"/>
+          <w:sz w:val="24"/>
+          <w:szCs w:val="24"/>
+          <w:lang w:val="es-ES"/>
+        </w:rPr>
+        <w:t>).</w:t>
+      </w:r>
+    </w:p>
+    <w:p>
+      <w:pPr>
+        <w:pStyle w:val="Normal"/>
+        <w:spacing w:before="0" w:beforeAutospacing="off" w:after="0" w:afterAutospacing="off"/>
+        <w:jc w:val="left"/>
+        <w:rPr>
+          <w:rFonts w:ascii="Aptos" w:hAnsi="Aptos" w:eastAsia="Aptos" w:cs="Aptos"/>
+          <w:noProof w:val="0"/>
+          <w:sz w:val="24"/>
+          <w:szCs w:val="24"/>
+          <w:lang w:val="es-ES"/>
+        </w:rPr>
+      </w:pPr>
+      <w:r>
+        <w:rPr>
+          <w:rFonts w:ascii="Consolas" w:hAnsi="Consolas" w:eastAsia="Consolas" w:cs="Consolas"/>
+          <w:noProof w:val="0"/>
+          <w:sz w:val="24"/>
+          <w:szCs w:val="24"/>
+          <w:lang w:val="es-ES"/>
+        </w:rPr>
+        <w:t>$</w:t>
+      </w:r>
+      <w:r>
+        <w:rPr>
+          <w:rFonts w:ascii="Consolas" w:hAnsi="Consolas" w:eastAsia="Consolas" w:cs="Consolas"/>
+          <w:noProof w:val="0"/>
+          <w:sz w:val="24"/>
+          <w:szCs w:val="24"/>
+          <w:lang w:val="es-ES"/>
+        </w:rPr>
+        <w:t>sp</w:t>
+      </w:r>
+      <w:r>
+        <w:rPr>
+          <w:rFonts w:ascii="Aptos" w:hAnsi="Aptos" w:eastAsia="Aptos" w:cs="Aptos"/>
+          <w:noProof w:val="0"/>
+          <w:sz w:val="24"/>
+          <w:szCs w:val="24"/>
+          <w:lang w:val="es-ES"/>
+        </w:rPr>
+        <w:t xml:space="preserve"> (puntero de pila, usualmente </w:t>
+      </w:r>
+      <w:r>
+        <w:rPr>
+          <w:rFonts w:ascii="Consolas" w:hAnsi="Consolas" w:eastAsia="Consolas" w:cs="Consolas"/>
+          <w:noProof w:val="0"/>
+          <w:sz w:val="24"/>
+          <w:szCs w:val="24"/>
+          <w:lang w:val="es-ES"/>
+        </w:rPr>
+        <w:t>$29</w:t>
+      </w:r>
+      <w:r>
+        <w:rPr>
+          <w:rFonts w:ascii="Aptos" w:hAnsi="Aptos" w:eastAsia="Aptos" w:cs="Aptos"/>
+          <w:noProof w:val="0"/>
+          <w:sz w:val="24"/>
+          <w:szCs w:val="24"/>
+          <w:lang w:val="es-ES"/>
+        </w:rPr>
+        <w:t xml:space="preserve">) se representará como </w:t>
+      </w:r>
+      <w:r>
+        <w:rPr>
+          <w:rFonts w:ascii="Consolas" w:hAnsi="Consolas" w:eastAsia="Consolas" w:cs="Consolas"/>
+          <w:noProof w:val="0"/>
+          <w:sz w:val="24"/>
+          <w:szCs w:val="24"/>
+          <w:lang w:val="es-ES"/>
+        </w:rPr>
+        <w:t>11101</w:t>
+      </w:r>
+      <w:r>
+        <w:rPr>
+          <w:rFonts w:ascii="Aptos" w:hAnsi="Aptos" w:eastAsia="Aptos" w:cs="Aptos"/>
+          <w:noProof w:val="0"/>
+          <w:sz w:val="24"/>
+          <w:szCs w:val="24"/>
+          <w:lang w:val="es-ES"/>
+        </w:rPr>
+        <w:t>.</w:t>
+      </w:r>
+    </w:p>
+    <w:p>
+      <w:pPr>
+        <w:pStyle w:val="Normal"/>
+        <w:spacing w:before="0" w:beforeAutospacing="off" w:after="0" w:afterAutospacing="off"/>
+        <w:jc w:val="left"/>
+        <w:rPr>
+          <w:rFonts w:ascii="Aptos" w:hAnsi="Aptos" w:eastAsia="Aptos" w:cs="Aptos"/>
+          <w:noProof w:val="0"/>
+          <w:sz w:val="24"/>
+          <w:szCs w:val="24"/>
+          <w:lang w:val="es-ES"/>
+        </w:rPr>
+      </w:pPr>
+      <w:r>
+        <w:rPr>
+          <w:rFonts w:ascii="Consolas" w:hAnsi="Consolas" w:eastAsia="Consolas" w:cs="Consolas"/>
+          <w:noProof w:val="0"/>
+          <w:sz w:val="24"/>
+          <w:szCs w:val="24"/>
+          <w:lang w:val="es-ES"/>
+        </w:rPr>
+        <w:t>$</w:t>
+      </w:r>
+      <w:r>
+        <w:rPr>
+          <w:rFonts w:ascii="Consolas" w:hAnsi="Consolas" w:eastAsia="Consolas" w:cs="Consolas"/>
+          <w:noProof w:val="0"/>
+          <w:sz w:val="24"/>
+          <w:szCs w:val="24"/>
+          <w:lang w:val="es-ES"/>
+        </w:rPr>
+        <w:t>gp</w:t>
+      </w:r>
+      <w:r>
+        <w:rPr>
+          <w:rFonts w:ascii="Aptos" w:hAnsi="Aptos" w:eastAsia="Aptos" w:cs="Aptos"/>
+          <w:noProof w:val="0"/>
+          <w:sz w:val="24"/>
+          <w:szCs w:val="24"/>
+          <w:lang w:val="es-ES"/>
+        </w:rPr>
+        <w:t xml:space="preserve"> (puntero global, usualmente </w:t>
+      </w:r>
+      <w:r>
+        <w:rPr>
+          <w:rFonts w:ascii="Consolas" w:hAnsi="Consolas" w:eastAsia="Consolas" w:cs="Consolas"/>
+          <w:noProof w:val="0"/>
+          <w:sz w:val="24"/>
+          <w:szCs w:val="24"/>
+          <w:lang w:val="es-ES"/>
+        </w:rPr>
+        <w:t>$28</w:t>
+      </w:r>
+      <w:r>
+        <w:rPr>
+          <w:rFonts w:ascii="Aptos" w:hAnsi="Aptos" w:eastAsia="Aptos" w:cs="Aptos"/>
+          <w:noProof w:val="0"/>
+          <w:sz w:val="24"/>
+          <w:szCs w:val="24"/>
+          <w:lang w:val="es-ES"/>
+        </w:rPr>
+        <w:t xml:space="preserve">) se representará como </w:t>
+      </w:r>
+      <w:r>
+        <w:rPr>
+          <w:rFonts w:ascii="Consolas" w:hAnsi="Consolas" w:eastAsia="Consolas" w:cs="Consolas"/>
+          <w:noProof w:val="0"/>
+          <w:sz w:val="24"/>
+          <w:szCs w:val="24"/>
+          <w:lang w:val="es-ES"/>
+        </w:rPr>
+        <w:t>11100</w:t>
+      </w:r>
+      <w:r>
+        <w:rPr>
+          <w:rFonts w:ascii="Aptos" w:hAnsi="Aptos" w:eastAsia="Aptos" w:cs="Aptos"/>
+          <w:noProof w:val="0"/>
+          <w:sz w:val="24"/>
+          <w:szCs w:val="24"/>
+          <w:lang w:val="es-ES"/>
+        </w:rPr>
+        <w:t>.</w:t>
+      </w:r>
+    </w:p>
+    <w:p>
+      <w:pPr>
+        <w:pStyle w:val="Normal"/>
+        <w:spacing w:before="0" w:beforeAutospacing="off" w:after="0" w:afterAutospacing="off"/>
+        <w:jc w:val="left"/>
+        <w:rPr>
+          <w:rFonts w:ascii="Aptos" w:hAnsi="Aptos" w:eastAsia="Aptos" w:cs="Aptos"/>
+          <w:noProof w:val="0"/>
+          <w:sz w:val="24"/>
+          <w:szCs w:val="24"/>
+          <w:lang w:val="es-ES"/>
+        </w:rPr>
+      </w:pPr>
+      <w:r>
+        <w:rPr>
+          <w:rFonts w:ascii="Aptos" w:hAnsi="Aptos" w:eastAsia="Aptos" w:cs="Aptos"/>
+          <w:noProof w:val="0"/>
+          <w:sz w:val="24"/>
+          <w:szCs w:val="24"/>
+          <w:lang w:val="es-ES"/>
+        </w:rPr>
+        <w:t xml:space="preserve">Los valores inmediatos se representarán en binario de </w:t>
+      </w:r>
+      <w:r>
+        <w:rPr>
+          <w:rFonts w:ascii="Aptos" w:hAnsi="Aptos" w:eastAsia="Aptos" w:cs="Aptos"/>
+          <w:noProof w:val="0"/>
+          <w:sz w:val="24"/>
+          <w:szCs w:val="24"/>
+          <w:lang w:val="es-ES"/>
+        </w:rPr>
+        <w:t>16 bits (para</w:t>
+      </w:r>
+      <w:r>
+        <w:rPr>
+          <w:rFonts w:ascii="Aptos" w:hAnsi="Aptos" w:eastAsia="Aptos" w:cs="Aptos"/>
+          <w:noProof w:val="0"/>
+          <w:sz w:val="24"/>
+          <w:szCs w:val="24"/>
+          <w:lang w:val="es-ES"/>
+        </w:rPr>
+        <w:t xml:space="preserve"> </w:t>
+      </w:r>
+      <w:r>
+        <w:rPr>
+          <w:rFonts w:ascii="Consolas" w:hAnsi="Consolas" w:eastAsia="Consolas" w:cs="Consolas"/>
+          <w:noProof w:val="0"/>
+          <w:sz w:val="24"/>
+          <w:szCs w:val="24"/>
+          <w:lang w:val="es-ES"/>
+        </w:rPr>
+        <w:t>add</w:t>
+      </w:r>
+      <w:r>
+        <w:rPr>
+          <w:rFonts w:ascii="Consolas" w:hAnsi="Consolas" w:eastAsia="Consolas" w:cs="Consolas"/>
+          <w:noProof w:val="0"/>
+          <w:sz w:val="24"/>
+          <w:szCs w:val="24"/>
+          <w:lang w:val="es-ES"/>
+        </w:rPr>
+        <w:t>i</w:t>
+      </w:r>
+      <w:r>
+        <w:rPr>
+          <w:rFonts w:ascii="Aptos" w:hAnsi="Aptos" w:eastAsia="Aptos" w:cs="Aptos"/>
+          <w:noProof w:val="0"/>
+          <w:sz w:val="24"/>
+          <w:szCs w:val="24"/>
+          <w:lang w:val="es-ES"/>
+        </w:rPr>
+        <w:t>) o 32 bits (para la</w:t>
+      </w:r>
+      <w:r>
+        <w:rPr>
+          <w:rFonts w:ascii="Aptos" w:hAnsi="Aptos" w:eastAsia="Aptos" w:cs="Aptos"/>
+          <w:noProof w:val="0"/>
+          <w:sz w:val="24"/>
+          <w:szCs w:val="24"/>
+          <w:lang w:val="es-ES"/>
+        </w:rPr>
+        <w:t xml:space="preserve"> </w:t>
+      </w:r>
+      <w:r>
+        <w:rPr>
+          <w:rFonts w:ascii="Aptos" w:hAnsi="Aptos" w:eastAsia="Aptos" w:cs="Aptos"/>
+          <w:noProof w:val="0"/>
+          <w:sz w:val="24"/>
+          <w:szCs w:val="24"/>
+          <w:lang w:val="es-ES"/>
+        </w:rPr>
+        <w:t>pseudo-instrucció</w:t>
+      </w:r>
+      <w:r>
+        <w:rPr>
+          <w:rFonts w:ascii="Aptos" w:hAnsi="Aptos" w:eastAsia="Aptos" w:cs="Aptos"/>
+          <w:noProof w:val="0"/>
+          <w:sz w:val="24"/>
+          <w:szCs w:val="24"/>
+          <w:lang w:val="es-ES"/>
+        </w:rPr>
+        <w:t>n</w:t>
+      </w:r>
+      <w:r>
+        <w:rPr>
+          <w:rFonts w:ascii="Aptos" w:hAnsi="Aptos" w:eastAsia="Aptos" w:cs="Aptos"/>
+          <w:noProof w:val="0"/>
+          <w:sz w:val="24"/>
+          <w:szCs w:val="24"/>
+          <w:lang w:val="es-ES"/>
+        </w:rPr>
+        <w:t xml:space="preserve"> </w:t>
+      </w:r>
+      <w:r>
+        <w:rPr>
+          <w:rFonts w:ascii="Consolas" w:hAnsi="Consolas" w:eastAsia="Consolas" w:cs="Consolas"/>
+          <w:noProof w:val="0"/>
+          <w:sz w:val="24"/>
+          <w:szCs w:val="24"/>
+          <w:lang w:val="es-ES"/>
+        </w:rPr>
+        <w:t>l</w:t>
+      </w:r>
+      <w:r>
+        <w:rPr>
+          <w:rFonts w:ascii="Consolas" w:hAnsi="Consolas" w:eastAsia="Consolas" w:cs="Consolas"/>
+          <w:noProof w:val="0"/>
+          <w:sz w:val="24"/>
+          <w:szCs w:val="24"/>
+          <w:lang w:val="es-ES"/>
+        </w:rPr>
+        <w:t>i</w:t>
+      </w:r>
+      <w:r>
+        <w:rPr>
+          <w:rFonts w:ascii="Aptos" w:hAnsi="Aptos" w:eastAsia="Aptos" w:cs="Aptos"/>
+          <w:noProof w:val="0"/>
+          <w:sz w:val="24"/>
+          <w:szCs w:val="24"/>
+          <w:lang w:val="es-ES"/>
+        </w:rPr>
+        <w:t>, aunque se desglosará).</w:t>
+      </w:r>
+    </w:p>
+    <w:p>
+      <w:pPr>
+        <w:pStyle w:val="Normal"/>
+        <w:spacing w:before="0" w:beforeAutospacing="off" w:after="0" w:afterAutospacing="off"/>
+        <w:jc w:val="left"/>
+        <w:rPr>
+          <w:rFonts w:ascii="Aptos" w:hAnsi="Aptos" w:eastAsia="Aptos" w:cs="Aptos"/>
+          <w:noProof w:val="0"/>
+          <w:sz w:val="24"/>
+          <w:szCs w:val="24"/>
+          <w:lang w:val="es-ES"/>
+        </w:rPr>
+      </w:pPr>
+    </w:p>
+    <w:p>
+      <w:pPr>
+        <w:pStyle w:val="Heading3"/>
+        <w:spacing w:before="281" w:beforeAutospacing="off" w:after="281" w:afterAutospacing="off"/>
+        <w:jc w:val="left"/>
+      </w:pPr>
+      <w:r>
+        <w:rPr>
+          <w:rFonts w:ascii="Aptos" w:hAnsi="Aptos" w:eastAsia="Aptos" w:cs="Aptos"/>
+          <w:b w:val="1"/>
+          <w:bCs w:val="1"/>
+          <w:noProof w:val="0"/>
+          <w:sz w:val="28"/>
+          <w:szCs w:val="28"/>
+          <w:lang w:val="es-ES"/>
+        </w:rPr>
+        <w:t>Instrucciones Aritméticas (Formato R)</w:t>
+      </w:r>
+    </w:p>
+    <w:p>
+      <w:pPr>
+        <w:pStyle w:val="Heading3"/>
+        <w:spacing w:before="281" w:beforeAutospacing="off" w:after="281" w:afterAutospacing="off"/>
+        <w:jc w:val="left"/>
+      </w:pPr>
+      <w:r>
+        <w:rPr>
+          <w:rFonts w:ascii="Aptos" w:hAnsi="Aptos" w:eastAsia="Aptos" w:cs="Aptos"/>
+          <w:noProof w:val="0"/>
+          <w:sz w:val="24"/>
+          <w:szCs w:val="24"/>
+          <w:lang w:val="es-ES"/>
+        </w:rPr>
+        <w:t>El formato R tiene la siguiente estructura:</w:t>
+      </w:r>
+    </w:p>
+    <w:p>
+      <w:pPr>
+        <w:spacing w:before="0" w:beforeAutospacing="off" w:after="0" w:afterAutospacing="off"/>
+        <w:jc w:val="left"/>
+      </w:pPr>
+      <w:r>
+        <w:drawing>
+          <wp:inline wp14:editId="579A63B7" wp14:anchorId="204FA592">
+            <wp:extent cx="5724524" cy="361950"/>
+            <wp:effectExtent l="0" t="0" r="0" b="0"/>
+            <wp:docPr id="1029322790" name="" title=""/>
+            <wp:cNvGraphicFramePr>
+              <a:graphicFrameLocks noChangeAspect="1"/>
+            </wp:cNvGraphicFramePr>
+            <a:graphic>
+              <a:graphicData uri="http://schemas.openxmlformats.org/drawingml/2006/picture">
+                <pic:pic>
+                  <pic:nvPicPr>
+                    <pic:cNvPr id="0" name=""/>
+                    <pic:cNvPicPr/>
+                  </pic:nvPicPr>
+                  <pic:blipFill>
+                    <a:blip r:embed="R5bab2ed3668942f6">
+                      <a:extLst>
+                        <a:ext xmlns:a="http://schemas.openxmlformats.org/drawingml/2006/main" uri="{28A0092B-C50C-407E-A947-70E740481C1C}">
+                          <a14:useLocalDpi val="0"/>
+                        </a:ext>
+                      </a:extLst>
+                    </a:blip>
+                    <a:stretch>
+                      <a:fillRect/>
+                    </a:stretch>
+                  </pic:blipFill>
+                  <pic:spPr>
+                    <a:xfrm>
+                      <a:off x="0" y="0"/>
+                      <a:ext cx="5724524" cy="361950"/>
+                    </a:xfrm>
+                    <a:prstGeom prst="rect">
+                      <a:avLst/>
+                    </a:prstGeom>
+                  </pic:spPr>
+                </pic:pic>
+              </a:graphicData>
+            </a:graphic>
+          </wp:inline>
+        </w:drawing>
+      </w:r>
+    </w:p>
+    <w:p>
+      <w:pPr>
+        <w:spacing w:before="0" w:beforeAutospacing="off" w:after="0" w:afterAutospacing="off"/>
+        <w:jc w:val="left"/>
+      </w:pPr>
+      <w:r>
+        <w:rPr/>
+        <w:t>Instrucción Suma (</w:t>
+      </w:r>
+      <w:r>
+        <w:rPr/>
+        <w:t>add</w:t>
+      </w:r>
+      <w:r>
+        <w:rPr/>
+        <w:t>):</w:t>
+      </w:r>
+    </w:p>
+    <w:p>
+      <w:pPr>
+        <w:spacing w:before="0" w:beforeAutospacing="off" w:after="0" w:afterAutospacing="off"/>
+        <w:jc w:val="left"/>
+      </w:pPr>
+      <w:r>
+        <w:drawing>
+          <wp:inline wp14:editId="7CFEB3C5" wp14:anchorId="290ECE70">
+            <wp:extent cx="2967930" cy="1609725"/>
+            <wp:effectExtent l="0" t="0" r="0" b="0"/>
+            <wp:docPr id="1198678046" name="" title=""/>
+            <wp:cNvGraphicFramePr>
+              <a:graphicFrameLocks noChangeAspect="1"/>
+            </wp:cNvGraphicFramePr>
+            <a:graphic>
+              <a:graphicData uri="http://schemas.openxmlformats.org/drawingml/2006/picture">
+                <pic:pic>
+                  <pic:nvPicPr>
+                    <pic:cNvPr id="0" name=""/>
+                    <pic:cNvPicPr/>
+                  </pic:nvPicPr>
+                  <pic:blipFill>
+                    <a:blip r:embed="R72f4aab0c7554c4f">
+                      <a:extLst>
+                        <a:ext xmlns:a="http://schemas.openxmlformats.org/drawingml/2006/main" uri="{28A0092B-C50C-407E-A947-70E740481C1C}">
+                          <a14:useLocalDpi val="0"/>
+                        </a:ext>
+                      </a:extLst>
+                    </a:blip>
+                    <a:stretch>
+                      <a:fillRect/>
+                    </a:stretch>
+                  </pic:blipFill>
+                  <pic:spPr>
+                    <a:xfrm>
+                      <a:off x="0" y="0"/>
+                      <a:ext cx="2967930" cy="1609725"/>
+                    </a:xfrm>
+                    <a:prstGeom prst="rect">
+                      <a:avLst/>
+                    </a:prstGeom>
+                  </pic:spPr>
+                </pic:pic>
+              </a:graphicData>
+            </a:graphic>
+          </wp:inline>
+        </w:drawing>
+      </w:r>
+    </w:p>
+    <w:p>
+      <w:pPr>
+        <w:spacing w:before="0" w:beforeAutospacing="off" w:after="0" w:afterAutospacing="off"/>
+        <w:jc w:val="left"/>
+      </w:pPr>
+      <w:r>
+        <w:rPr/>
+        <w:t>Resta (sub):</w:t>
+      </w:r>
+    </w:p>
+    <w:p>
+      <w:pPr>
+        <w:spacing w:before="0" w:beforeAutospacing="off" w:after="0" w:afterAutospacing="off"/>
+        <w:jc w:val="left"/>
+      </w:pPr>
+      <w:r>
+        <w:drawing>
+          <wp:inline wp14:editId="3EE63CCD" wp14:anchorId="47C87C71">
+            <wp:extent cx="3009590" cy="1764446"/>
+            <wp:effectExtent l="0" t="0" r="0" b="0"/>
+            <wp:docPr id="329366778" name="" title=""/>
+            <wp:cNvGraphicFramePr>
+              <a:graphicFrameLocks noChangeAspect="1"/>
+            </wp:cNvGraphicFramePr>
+            <a:graphic>
+              <a:graphicData uri="http://schemas.openxmlformats.org/drawingml/2006/picture">
+                <pic:pic>
+                  <pic:nvPicPr>
+                    <pic:cNvPr id="0" name=""/>
+                    <pic:cNvPicPr/>
+                  </pic:nvPicPr>
+                  <pic:blipFill>
+                    <a:blip r:embed="Raded1c7b56eb46bf">
+                      <a:extLst>
+                        <a:ext xmlns:a="http://schemas.openxmlformats.org/drawingml/2006/main" uri="{28A0092B-C50C-407E-A947-70E740481C1C}">
+                          <a14:useLocalDpi val="0"/>
+                        </a:ext>
+                      </a:extLst>
+                    </a:blip>
+                    <a:stretch>
+                      <a:fillRect/>
+                    </a:stretch>
+                  </pic:blipFill>
+                  <pic:spPr>
+                    <a:xfrm>
+                      <a:off x="0" y="0"/>
+                      <a:ext cx="3009590" cy="1764446"/>
+                    </a:xfrm>
+                    <a:prstGeom prst="rect">
+                      <a:avLst/>
+                    </a:prstGeom>
+                  </pic:spPr>
+                </pic:pic>
+              </a:graphicData>
+            </a:graphic>
+          </wp:inline>
+        </w:drawing>
+      </w:r>
+    </w:p>
+    <w:p>
+      <w:pPr>
+        <w:spacing w:before="0" w:beforeAutospacing="off" w:after="0" w:afterAutospacing="off"/>
+        <w:jc w:val="left"/>
+      </w:pPr>
+    </w:p>
+    <w:p>
+      <w:pPr>
+        <w:pStyle w:val="Heading3"/>
+        <w:spacing w:before="281" w:beforeAutospacing="off" w:after="281" w:afterAutospacing="off"/>
+        <w:jc w:val="left"/>
+      </w:pPr>
+      <w:r>
+        <w:rPr>
+          <w:rFonts w:ascii="Aptos" w:hAnsi="Aptos" w:eastAsia="Aptos" w:cs="Aptos"/>
+          <w:b w:val="1"/>
+          <w:bCs w:val="1"/>
+          <w:noProof w:val="0"/>
+          <w:sz w:val="28"/>
+          <w:szCs w:val="28"/>
+          <w:lang w:val="es-ES"/>
+        </w:rPr>
+        <w:t>Instrucción Suma Inmediata (Formato I)</w:t>
+      </w:r>
+    </w:p>
+    <w:p>
+      <w:pPr>
+        <w:spacing w:before="240" w:beforeAutospacing="off" w:after="240" w:afterAutospacing="off"/>
+        <w:jc w:val="left"/>
+      </w:pPr>
+      <w:r>
+        <w:rPr>
+          <w:rFonts w:ascii="Aptos" w:hAnsi="Aptos" w:eastAsia="Aptos" w:cs="Aptos"/>
+          <w:noProof w:val="0"/>
+          <w:sz w:val="24"/>
+          <w:szCs w:val="24"/>
+          <w:lang w:val="es-ES"/>
+        </w:rPr>
+        <w:t>El formato I tiene la siguiente estructura:</w:t>
+      </w:r>
+    </w:p>
+    <w:p>
+      <w:pPr>
+        <w:spacing w:before="240" w:beforeAutospacing="off" w:after="240" w:afterAutospacing="off"/>
+        <w:jc w:val="left"/>
+      </w:pPr>
+      <w:r>
+        <w:drawing>
+          <wp:inline wp14:editId="6F936642" wp14:anchorId="454A0C01">
+            <wp:extent cx="5087058" cy="276264"/>
+            <wp:effectExtent l="0" t="0" r="0" b="0"/>
+            <wp:docPr id="109355890" name="" title=""/>
+            <wp:cNvGraphicFramePr>
+              <a:graphicFrameLocks noChangeAspect="1"/>
+            </wp:cNvGraphicFramePr>
+            <a:graphic>
+              <a:graphicData uri="http://schemas.openxmlformats.org/drawingml/2006/picture">
+                <pic:pic>
+                  <pic:nvPicPr>
+                    <pic:cNvPr id="0" name=""/>
+                    <pic:cNvPicPr/>
+                  </pic:nvPicPr>
+                  <pic:blipFill>
+                    <a:blip r:embed="R3e7486c6ee5d4c15">
+                      <a:extLst>
+                        <a:ext xmlns:a="http://schemas.openxmlformats.org/drawingml/2006/main" uri="{28A0092B-C50C-407E-A947-70E740481C1C}">
+                          <a14:useLocalDpi val="0"/>
+                        </a:ext>
+                      </a:extLst>
+                    </a:blip>
+                    <a:stretch>
+                      <a:fillRect/>
+                    </a:stretch>
+                  </pic:blipFill>
+                  <pic:spPr>
+                    <a:xfrm>
+                      <a:off x="0" y="0"/>
+                      <a:ext cx="5087058" cy="276264"/>
+                    </a:xfrm>
+                    <a:prstGeom prst="rect">
+                      <a:avLst/>
+                    </a:prstGeom>
+                  </pic:spPr>
+                </pic:pic>
+              </a:graphicData>
+            </a:graphic>
+          </wp:inline>
+        </w:drawing>
+      </w:r>
+    </w:p>
+    <w:p>
+      <w:pPr>
+        <w:spacing w:before="240" w:beforeAutospacing="off" w:after="240" w:afterAutospacing="off"/>
+        <w:jc w:val="left"/>
+      </w:pPr>
+      <w:r>
+        <w:rPr/>
+        <w:t xml:space="preserve">Instrucción </w:t>
+      </w:r>
+      <w:r>
+        <w:rPr/>
+        <w:t>Suma</w:t>
+      </w:r>
+      <w:r>
+        <w:rPr/>
+        <w:t xml:space="preserve"> Inmediat</w:t>
+      </w:r>
+      <w:r>
+        <w:rPr/>
+        <w:t>a</w:t>
+      </w:r>
+      <w:r>
+        <w:rPr/>
+        <w:t xml:space="preserve"> (</w:t>
+      </w:r>
+      <w:r>
+        <w:rPr/>
+        <w:t>addi</w:t>
+      </w:r>
+      <w:r>
+        <w:rPr/>
+        <w:t>):</w:t>
+      </w:r>
+    </w:p>
+    <w:p>
+      <w:pPr>
+        <w:spacing w:before="240" w:beforeAutospacing="off" w:after="240" w:afterAutospacing="off"/>
+        <w:jc w:val="left"/>
+      </w:pPr>
+      <w:r>
+        <w:drawing>
+          <wp:inline wp14:editId="253EAAA5" wp14:anchorId="1097B9B0">
+            <wp:extent cx="3976278" cy="1389382"/>
+            <wp:effectExtent l="0" t="0" r="0" b="0"/>
+            <wp:docPr id="2011986112" name="" title=""/>
+            <wp:cNvGraphicFramePr>
+              <a:graphicFrameLocks noChangeAspect="1"/>
+            </wp:cNvGraphicFramePr>
+            <a:graphic>
+              <a:graphicData uri="http://schemas.openxmlformats.org/drawingml/2006/picture">
+                <pic:pic>
+                  <pic:nvPicPr>
+                    <pic:cNvPr id="0" name=""/>
+                    <pic:cNvPicPr/>
+                  </pic:nvPicPr>
+                  <pic:blipFill>
+                    <a:blip r:embed="R2d3fb8653f9d42f6">
+                      <a:extLst>
+                        <a:ext xmlns:a="http://schemas.openxmlformats.org/drawingml/2006/main" uri="{28A0092B-C50C-407E-A947-70E740481C1C}">
+                          <a14:useLocalDpi val="0"/>
+                        </a:ext>
+                      </a:extLst>
+                    </a:blip>
+                    <a:stretch>
+                      <a:fillRect/>
+                    </a:stretch>
+                  </pic:blipFill>
+                  <pic:spPr>
+                    <a:xfrm>
+                      <a:off x="0" y="0"/>
+                      <a:ext cx="3976278" cy="1389382"/>
+                    </a:xfrm>
+                    <a:prstGeom prst="rect">
+                      <a:avLst/>
+                    </a:prstGeom>
+                  </pic:spPr>
+                </pic:pic>
+              </a:graphicData>
+            </a:graphic>
+          </wp:inline>
+        </w:drawing>
+      </w:r>
+    </w:p>
+    <w:p>
+      <w:pPr>
+        <w:pStyle w:val="Heading3"/>
+        <w:spacing w:before="281" w:beforeAutospacing="off" w:after="281" w:afterAutospacing="off"/>
+        <w:jc w:val="left"/>
+      </w:pPr>
+      <w:r>
+        <w:rPr>
+          <w:rFonts w:ascii="Aptos" w:hAnsi="Aptos" w:eastAsia="Aptos" w:cs="Aptos"/>
+          <w:b w:val="1"/>
+          <w:bCs w:val="1"/>
+          <w:noProof w:val="0"/>
+          <w:sz w:val="28"/>
+          <w:szCs w:val="28"/>
+          <w:lang w:val="es-ES"/>
+        </w:rPr>
+        <w:t xml:space="preserve">Instrucción Cargar Inmediato (Pseudo-instrucción </w:t>
+      </w:r>
+      <w:r>
+        <w:rPr>
+          <w:rFonts w:ascii="Consolas" w:hAnsi="Consolas" w:eastAsia="Consolas" w:cs="Consolas"/>
+          <w:b w:val="1"/>
+          <w:bCs w:val="1"/>
+          <w:noProof w:val="0"/>
+          <w:sz w:val="28"/>
+          <w:szCs w:val="28"/>
+          <w:lang w:val="es-ES"/>
+        </w:rPr>
+        <w:t>li</w:t>
+      </w:r>
+      <w:r>
+        <w:rPr>
+          <w:rFonts w:ascii="Aptos" w:hAnsi="Aptos" w:eastAsia="Aptos" w:cs="Aptos"/>
+          <w:b w:val="1"/>
+          <w:bCs w:val="1"/>
+          <w:noProof w:val="0"/>
+          <w:sz w:val="28"/>
+          <w:szCs w:val="28"/>
+          <w:lang w:val="es-ES"/>
+        </w:rPr>
+        <w:t>)</w:t>
+      </w:r>
+    </w:p>
+    <w:p>
+      <w:pPr>
+        <w:spacing w:before="240" w:beforeAutospacing="off" w:after="240" w:afterAutospacing="off"/>
+        <w:jc w:val="left"/>
+      </w:pPr>
+      <w:r>
+        <w:rPr>
+          <w:rFonts w:ascii="Aptos" w:hAnsi="Aptos" w:eastAsia="Aptos" w:cs="Aptos"/>
+          <w:noProof w:val="0"/>
+          <w:sz w:val="24"/>
+          <w:szCs w:val="24"/>
+          <w:lang w:val="es-ES"/>
+        </w:rPr>
+        <w:t xml:space="preserve">La pseudo-instrucción </w:t>
+      </w:r>
+      <w:r>
+        <w:rPr>
+          <w:rFonts w:ascii="Consolas" w:hAnsi="Consolas" w:eastAsia="Consolas" w:cs="Consolas"/>
+          <w:noProof w:val="0"/>
+          <w:sz w:val="24"/>
+          <w:szCs w:val="24"/>
+          <w:lang w:val="es-ES"/>
+        </w:rPr>
+        <w:t>li</w:t>
+      </w:r>
+      <w:r>
+        <w:rPr>
+          <w:rFonts w:ascii="Aptos" w:hAnsi="Aptos" w:eastAsia="Aptos" w:cs="Aptos"/>
+          <w:noProof w:val="0"/>
+          <w:sz w:val="24"/>
+          <w:szCs w:val="24"/>
+          <w:lang w:val="es-ES"/>
+        </w:rPr>
+        <w:t xml:space="preserve"> se traduce a una o dos instrucciones reales. Si el valor inmediato cabe en 16 bits con signo, se usa </w:t>
+      </w:r>
+      <w:r>
+        <w:rPr>
+          <w:rFonts w:ascii="Consolas" w:hAnsi="Consolas" w:eastAsia="Consolas" w:cs="Consolas"/>
+          <w:noProof w:val="0"/>
+          <w:sz w:val="24"/>
+          <w:szCs w:val="24"/>
+          <w:lang w:val="es-ES"/>
+        </w:rPr>
+        <w:t>addi</w:t>
+      </w:r>
+      <w:r>
+        <w:rPr>
+          <w:rFonts w:ascii="Aptos" w:hAnsi="Aptos" w:eastAsia="Aptos" w:cs="Aptos"/>
+          <w:noProof w:val="0"/>
+          <w:sz w:val="24"/>
+          <w:szCs w:val="24"/>
+          <w:lang w:val="es-ES"/>
+        </w:rPr>
+        <w:t xml:space="preserve"> con </w:t>
+      </w:r>
+      <w:r>
+        <w:rPr>
+          <w:rFonts w:ascii="Consolas" w:hAnsi="Consolas" w:eastAsia="Consolas" w:cs="Consolas"/>
+          <w:noProof w:val="0"/>
+          <w:sz w:val="24"/>
+          <w:szCs w:val="24"/>
+          <w:lang w:val="es-ES"/>
+        </w:rPr>
+        <w:t>$zero</w:t>
+      </w:r>
+      <w:r>
+        <w:rPr>
+          <w:rFonts w:ascii="Aptos" w:hAnsi="Aptos" w:eastAsia="Aptos" w:cs="Aptos"/>
+          <w:noProof w:val="0"/>
+          <w:sz w:val="24"/>
+          <w:szCs w:val="24"/>
+          <w:lang w:val="es-ES"/>
+        </w:rPr>
+        <w:t xml:space="preserve"> (</w:t>
+      </w:r>
+      <w:r>
+        <w:rPr>
+          <w:rFonts w:ascii="Consolas" w:hAnsi="Consolas" w:eastAsia="Consolas" w:cs="Consolas"/>
+          <w:noProof w:val="0"/>
+          <w:sz w:val="24"/>
+          <w:szCs w:val="24"/>
+          <w:lang w:val="es-ES"/>
+        </w:rPr>
+        <w:t>$0</w:t>
+      </w:r>
+      <w:r>
+        <w:rPr>
+          <w:rFonts w:ascii="Aptos" w:hAnsi="Aptos" w:eastAsia="Aptos" w:cs="Aptos"/>
+          <w:noProof w:val="0"/>
+          <w:sz w:val="24"/>
+          <w:szCs w:val="24"/>
+          <w:lang w:val="es-ES"/>
+        </w:rPr>
+        <w:t xml:space="preserve">). Si no, se usa </w:t>
+      </w:r>
+      <w:r>
+        <w:rPr>
+          <w:rFonts w:ascii="Consolas" w:hAnsi="Consolas" w:eastAsia="Consolas" w:cs="Consolas"/>
+          <w:noProof w:val="0"/>
+          <w:sz w:val="24"/>
+          <w:szCs w:val="24"/>
+          <w:lang w:val="es-ES"/>
+        </w:rPr>
+        <w:t>lui</w:t>
+      </w:r>
+      <w:r>
+        <w:rPr>
+          <w:rFonts w:ascii="Aptos" w:hAnsi="Aptos" w:eastAsia="Aptos" w:cs="Aptos"/>
+          <w:noProof w:val="0"/>
+          <w:sz w:val="24"/>
+          <w:szCs w:val="24"/>
+          <w:lang w:val="es-ES"/>
+        </w:rPr>
+        <w:t xml:space="preserve"> (load upper immediate) para cargar la parte alta y </w:t>
+      </w:r>
+      <w:r>
+        <w:rPr>
+          <w:rFonts w:ascii="Consolas" w:hAnsi="Consolas" w:eastAsia="Consolas" w:cs="Consolas"/>
+          <w:noProof w:val="0"/>
+          <w:sz w:val="24"/>
+          <w:szCs w:val="24"/>
+          <w:lang w:val="es-ES"/>
+        </w:rPr>
+        <w:t>ori</w:t>
+      </w:r>
+      <w:r>
+        <w:rPr>
+          <w:rFonts w:ascii="Aptos" w:hAnsi="Aptos" w:eastAsia="Aptos" w:cs="Aptos"/>
+          <w:noProof w:val="0"/>
+          <w:sz w:val="24"/>
+          <w:szCs w:val="24"/>
+          <w:lang w:val="es-ES"/>
+        </w:rPr>
+        <w:t xml:space="preserve"> (or immediate) para la parte baja.</w:t>
+      </w:r>
+    </w:p>
+    <w:p>
+      <w:pPr>
+        <w:spacing w:before="240" w:beforeAutospacing="off" w:after="240" w:afterAutospacing="off"/>
+        <w:jc w:val="left"/>
+      </w:pPr>
+      <w:r>
+        <w:drawing>
+          <wp:inline wp14:editId="744EF50F" wp14:anchorId="4A8BA414">
+            <wp:extent cx="3591570" cy="1817955"/>
+            <wp:effectExtent l="0" t="0" r="0" b="0"/>
+            <wp:docPr id="13276393" name="" title=""/>
+            <wp:cNvGraphicFramePr>
+              <a:graphicFrameLocks noChangeAspect="1"/>
+            </wp:cNvGraphicFramePr>
+            <a:graphic>
+              <a:graphicData uri="http://schemas.openxmlformats.org/drawingml/2006/picture">
+                <pic:pic>
+                  <pic:nvPicPr>
+                    <pic:cNvPr id="0" name=""/>
+                    <pic:cNvPicPr/>
+                  </pic:nvPicPr>
+                  <pic:blipFill>
+                    <a:blip r:embed="Re5cefd3ede134da2">
+                      <a:extLst>
+                        <a:ext xmlns:a="http://schemas.openxmlformats.org/drawingml/2006/main" uri="{28A0092B-C50C-407E-A947-70E740481C1C}">
+                          <a14:useLocalDpi val="0"/>
+                        </a:ext>
+                      </a:extLst>
+                    </a:blip>
+                    <a:stretch>
+                      <a:fillRect/>
+                    </a:stretch>
+                  </pic:blipFill>
+                  <pic:spPr>
+                    <a:xfrm>
+                      <a:off x="0" y="0"/>
+                      <a:ext cx="3591570" cy="1817955"/>
+                    </a:xfrm>
+                    <a:prstGeom prst="rect">
+                      <a:avLst/>
+                    </a:prstGeom>
+                  </pic:spPr>
+                </pic:pic>
+              </a:graphicData>
+            </a:graphic>
+          </wp:inline>
+        </w:drawing>
+      </w:r>
+    </w:p>
+    <w:p>
+      <w:pPr>
+        <w:spacing w:before="240" w:beforeAutospacing="off" w:after="240" w:afterAutospacing="off"/>
+        <w:jc w:val="left"/>
+      </w:pPr>
+      <w:r>
+        <w:rPr>
+          <w:rFonts w:ascii="Aptos" w:hAnsi="Aptos" w:eastAsia="Aptos" w:cs="Aptos"/>
+          <w:noProof w:val="0"/>
+          <w:sz w:val="24"/>
+          <w:szCs w:val="24"/>
+          <w:lang w:val="es-ES"/>
+        </w:rPr>
+        <w:t>Instrucciones de Carga y Almacenamiento (Formato I)</w:t>
+      </w:r>
+    </w:p>
+    <w:p>
+      <w:pPr>
+        <w:spacing w:before="240" w:beforeAutospacing="off" w:after="240" w:afterAutospacing="off"/>
+        <w:jc w:val="left"/>
+      </w:pPr>
+      <w:r>
+        <w:drawing>
+          <wp:inline wp14:editId="62D11ABE" wp14:anchorId="5BD2BCEA">
+            <wp:extent cx="4371974" cy="1527645"/>
+            <wp:effectExtent l="0" t="0" r="0" b="0"/>
+            <wp:docPr id="1080545942" name="" title=""/>
+            <wp:cNvGraphicFramePr>
+              <a:graphicFrameLocks noChangeAspect="1"/>
+            </wp:cNvGraphicFramePr>
+            <a:graphic>
+              <a:graphicData uri="http://schemas.openxmlformats.org/drawingml/2006/picture">
+                <pic:pic>
+                  <pic:nvPicPr>
+                    <pic:cNvPr id="0" name=""/>
+                    <pic:cNvPicPr/>
+                  </pic:nvPicPr>
+                  <pic:blipFill>
+                    <a:blip r:embed="Rd73889c95ccf485d">
+                      <a:extLst>
+                        <a:ext xmlns:a="http://schemas.openxmlformats.org/drawingml/2006/main" uri="{28A0092B-C50C-407E-A947-70E740481C1C}">
+                          <a14:useLocalDpi val="0"/>
+                        </a:ext>
+                      </a:extLst>
+                    </a:blip>
+                    <a:stretch>
+                      <a:fillRect/>
+                    </a:stretch>
+                  </pic:blipFill>
+                  <pic:spPr>
+                    <a:xfrm>
+                      <a:off x="0" y="0"/>
+                      <a:ext cx="4371974" cy="1527645"/>
+                    </a:xfrm>
+                    <a:prstGeom prst="rect">
+                      <a:avLst/>
+                    </a:prstGeom>
+                  </pic:spPr>
+                </pic:pic>
+              </a:graphicData>
+            </a:graphic>
+          </wp:inline>
+        </w:drawing>
+      </w:r>
+    </w:p>
+    <w:p>
+      <w:pPr>
+        <w:spacing w:before="240" w:beforeAutospacing="off" w:after="240" w:afterAutospacing="off"/>
+        <w:jc w:val="left"/>
+      </w:pPr>
+      <w:r>
+        <w:drawing>
+          <wp:inline wp14:editId="0CD9636A" wp14:anchorId="3B0BD776">
+            <wp:extent cx="4338316" cy="1609725"/>
+            <wp:effectExtent l="0" t="0" r="0" b="0"/>
+            <wp:docPr id="994404491" name="" title=""/>
+            <wp:cNvGraphicFramePr>
+              <a:graphicFrameLocks noChangeAspect="1"/>
+            </wp:cNvGraphicFramePr>
+            <a:graphic>
+              <a:graphicData uri="http://schemas.openxmlformats.org/drawingml/2006/picture">
+                <pic:pic>
+                  <pic:nvPicPr>
+                    <pic:cNvPr id="0" name=""/>
+                    <pic:cNvPicPr/>
+                  </pic:nvPicPr>
+                  <pic:blipFill>
+                    <a:blip r:embed="Rcc19f0372f8c4441">
+                      <a:extLst>
+                        <a:ext xmlns:a="http://schemas.openxmlformats.org/drawingml/2006/main" uri="{28A0092B-C50C-407E-A947-70E740481C1C}">
+                          <a14:useLocalDpi val="0"/>
+                        </a:ext>
+                      </a:extLst>
+                    </a:blip>
+                    <a:stretch>
+                      <a:fillRect/>
+                    </a:stretch>
+                  </pic:blipFill>
+                  <pic:spPr>
+                    <a:xfrm>
+                      <a:off x="0" y="0"/>
+                      <a:ext cx="4338316" cy="1609725"/>
+                    </a:xfrm>
+                    <a:prstGeom prst="rect">
+                      <a:avLst/>
+                    </a:prstGeom>
+                  </pic:spPr>
+                </pic:pic>
+              </a:graphicData>
+            </a:graphic>
+          </wp:inline>
+        </w:drawing>
+      </w:r>
+    </w:p>
+    <w:p>
+      <w:pPr>
+        <w:jc w:val="left"/>
+        <w:rPr>
+          <w:b w:val="0"/>
+          <w:bCs w:val="0"/>
+          <w:sz w:val="24"/>
+          <w:szCs w:val="24"/>
+          <w:u w:val="none"/>
+        </w:rPr>
+      </w:pPr>
+    </w:p>
+    <w:p>
+      <w:pPr>
+        <w:pStyle w:val="Heading3"/>
+        <w:spacing w:before="281" w:beforeAutospacing="off" w:after="281" w:afterAutospacing="off"/>
+        <w:jc w:val="left"/>
+        <w:rPr>
+          <w:rFonts w:ascii="Aptos" w:hAnsi="Aptos" w:eastAsia="Aptos" w:cs="Aptos"/>
+          <w:b w:val="1"/>
+          <w:bCs w:val="1"/>
+          <w:noProof w:val="0"/>
+          <w:sz w:val="28"/>
+          <w:szCs w:val="28"/>
+          <w:lang w:val="es-ES"/>
+        </w:rPr>
+      </w:pPr>
+    </w:p>
+    <w:p>
+      <w:pPr>
+        <w:pStyle w:val="Heading3"/>
+        <w:spacing w:before="281" w:beforeAutospacing="off" w:after="281" w:afterAutospacing="off"/>
+        <w:jc w:val="left"/>
+        <w:rPr>
+          <w:rFonts w:ascii="Aptos" w:hAnsi="Aptos" w:eastAsia="Aptos" w:cs="Aptos"/>
+          <w:b w:val="1"/>
+          <w:bCs w:val="1"/>
+          <w:noProof w:val="0"/>
+          <w:sz w:val="28"/>
+          <w:szCs w:val="28"/>
+          <w:lang w:val="es-ES"/>
+        </w:rPr>
+      </w:pPr>
+    </w:p>
+    <w:p>
+      <w:pPr>
+        <w:pStyle w:val="Heading3"/>
+        <w:spacing w:before="281" w:beforeAutospacing="off" w:after="281" w:afterAutospacing="off"/>
+        <w:jc w:val="left"/>
+        <w:rPr>
+          <w:rFonts w:ascii="Aptos" w:hAnsi="Aptos" w:eastAsia="Aptos" w:cs="Aptos"/>
+          <w:b w:val="1"/>
+          <w:bCs w:val="1"/>
+          <w:noProof w:val="0"/>
+          <w:sz w:val="28"/>
+          <w:szCs w:val="28"/>
+          <w:lang w:val="es-ES"/>
+        </w:rPr>
+      </w:pPr>
+    </w:p>
+    <w:p>
+      <w:pPr>
+        <w:pStyle w:val="Heading3"/>
+        <w:spacing w:before="281" w:beforeAutospacing="off" w:after="281" w:afterAutospacing="off"/>
+        <w:jc w:val="left"/>
+        <w:rPr>
+          <w:rFonts w:ascii="Aptos" w:hAnsi="Aptos" w:eastAsia="Aptos" w:cs="Aptos"/>
+          <w:b w:val="1"/>
+          <w:bCs w:val="1"/>
+          <w:noProof w:val="0"/>
+          <w:sz w:val="28"/>
+          <w:szCs w:val="28"/>
+          <w:lang w:val="es-ES"/>
+        </w:rPr>
+      </w:pPr>
+      <w:r>
+        <w:rPr>
+          <w:rFonts w:ascii="Aptos" w:hAnsi="Aptos" w:eastAsia="Aptos" w:cs="Aptos"/>
+          <w:b w:val="1"/>
+          <w:bCs w:val="1"/>
+          <w:noProof w:val="0"/>
+          <w:sz w:val="28"/>
+          <w:szCs w:val="28"/>
+          <w:lang w:val="es-ES"/>
+        </w:rPr>
+        <w:t>Resumiendo, representando en una tabla a las distintas operaciones</w:t>
+      </w:r>
     </w:p>
     <w:tbl>
       <w:tblPr>
@@ -1805,8 +3938,8 @@
       <w:pgMar w:top="1440" w:right="1440" w:bottom="1440" w:left="1440" w:header="720" w:footer="720" w:gutter="0"/>
       <w:cols w:space="720"/>
       <w:docGrid w:linePitch="360"/>
-      <w:headerReference w:type="default" r:id="R5e7ba38dd48f4c33"/>
-      <w:footerReference w:type="default" r:id="R1a9270bd6b0d48dd"/>
+      <w:headerReference w:type="default" r:id="R90954ada78c44dc9"/>
+      <w:footerReference w:type="default" r:id="R49905136f7d04b4d"/>
     </w:sectPr>
   </w:body>
 </w:document>
@@ -2020,6 +4153,126 @@
   </int2:observations>
   <int2:intelligenceSettings/>
 </int2:intelligence>
+</file>
+
+<file path=word/numbering.xml><?xml version="1.0" encoding="utf-8"?>
+<w:numbering xmlns:w="http://schemas.openxmlformats.org/wordprocessingml/2006/main">
+  <w:abstractNum xmlns:w="http://schemas.openxmlformats.org/wordprocessingml/2006/main" w:abstractNumId="1">
+    <w:nsid w:val="7d69c243"/>
+    <w:multiLevelType xmlns:w="http://schemas.openxmlformats.org/wordprocessingml/2006/main" w:val="hybridMultilevel"/>
+    <w:lvl xmlns:w="http://schemas.openxmlformats.org/wordprocessingml/2006/main" w:ilvl="0">
+      <w:start w:val="1"/>
+      <w:numFmt w:val="bullet"/>
+      <w:lvlText w:val=""/>
+      <w:lvlJc w:val="left"/>
+      <w:pPr>
+        <w:ind w:left="720" w:hanging="360"/>
+      </w:pPr>
+      <w:rPr>
+        <w:rFonts w:hint="default" w:ascii="Symbol" w:hAnsi="Symbol"/>
+      </w:rPr>
+    </w:lvl>
+    <w:lvl xmlns:w="http://schemas.openxmlformats.org/wordprocessingml/2006/main" w:ilvl="1">
+      <w:start w:val="1"/>
+      <w:numFmt w:val="bullet"/>
+      <w:lvlText w:val="o"/>
+      <w:lvlJc w:val="left"/>
+      <w:pPr>
+        <w:ind w:left="1440" w:hanging="360"/>
+      </w:pPr>
+      <w:rPr>
+        <w:rFonts w:hint="default" w:ascii="Courier New" w:hAnsi="Courier New"/>
+      </w:rPr>
+    </w:lvl>
+    <w:lvl xmlns:w="http://schemas.openxmlformats.org/wordprocessingml/2006/main" w:ilvl="2">
+      <w:start w:val="1"/>
+      <w:numFmt w:val="bullet"/>
+      <w:lvlText w:val=""/>
+      <w:lvlJc w:val="left"/>
+      <w:pPr>
+        <w:ind w:left="2160" w:hanging="360"/>
+      </w:pPr>
+      <w:rPr>
+        <w:rFonts w:hint="default" w:ascii="Wingdings" w:hAnsi="Wingdings"/>
+      </w:rPr>
+    </w:lvl>
+    <w:lvl xmlns:w="http://schemas.openxmlformats.org/wordprocessingml/2006/main" w:ilvl="3">
+      <w:start w:val="1"/>
+      <w:numFmt w:val="bullet"/>
+      <w:lvlText w:val=""/>
+      <w:lvlJc w:val="left"/>
+      <w:pPr>
+        <w:ind w:left="2880" w:hanging="360"/>
+      </w:pPr>
+      <w:rPr>
+        <w:rFonts w:hint="default" w:ascii="Symbol" w:hAnsi="Symbol"/>
+      </w:rPr>
+    </w:lvl>
+    <w:lvl xmlns:w="http://schemas.openxmlformats.org/wordprocessingml/2006/main" w:ilvl="4">
+      <w:start w:val="1"/>
+      <w:numFmt w:val="bullet"/>
+      <w:lvlText w:val="o"/>
+      <w:lvlJc w:val="left"/>
+      <w:pPr>
+        <w:ind w:left="3600" w:hanging="360"/>
+      </w:pPr>
+      <w:rPr>
+        <w:rFonts w:hint="default" w:ascii="Courier New" w:hAnsi="Courier New"/>
+      </w:rPr>
+    </w:lvl>
+    <w:lvl xmlns:w="http://schemas.openxmlformats.org/wordprocessingml/2006/main" w:ilvl="5">
+      <w:start w:val="1"/>
+      <w:numFmt w:val="bullet"/>
+      <w:lvlText w:val=""/>
+      <w:lvlJc w:val="left"/>
+      <w:pPr>
+        <w:ind w:left="4320" w:hanging="360"/>
+      </w:pPr>
+      <w:rPr>
+        <w:rFonts w:hint="default" w:ascii="Wingdings" w:hAnsi="Wingdings"/>
+      </w:rPr>
+    </w:lvl>
+    <w:lvl xmlns:w="http://schemas.openxmlformats.org/wordprocessingml/2006/main" w:ilvl="6">
+      <w:start w:val="1"/>
+      <w:numFmt w:val="bullet"/>
+      <w:lvlText w:val=""/>
+      <w:lvlJc w:val="left"/>
+      <w:pPr>
+        <w:ind w:left="5040" w:hanging="360"/>
+      </w:pPr>
+      <w:rPr>
+        <w:rFonts w:hint="default" w:ascii="Symbol" w:hAnsi="Symbol"/>
+      </w:rPr>
+    </w:lvl>
+    <w:lvl xmlns:w="http://schemas.openxmlformats.org/wordprocessingml/2006/main" w:ilvl="7">
+      <w:start w:val="1"/>
+      <w:numFmt w:val="bullet"/>
+      <w:lvlText w:val="o"/>
+      <w:lvlJc w:val="left"/>
+      <w:pPr>
+        <w:ind w:left="5760" w:hanging="360"/>
+      </w:pPr>
+      <w:rPr>
+        <w:rFonts w:hint="default" w:ascii="Courier New" w:hAnsi="Courier New"/>
+      </w:rPr>
+    </w:lvl>
+    <w:lvl xmlns:w="http://schemas.openxmlformats.org/wordprocessingml/2006/main" w:ilvl="8">
+      <w:start w:val="1"/>
+      <w:numFmt w:val="bullet"/>
+      <w:lvlText w:val=""/>
+      <w:lvlJc w:val="left"/>
+      <w:pPr>
+        <w:ind w:left="6480" w:hanging="360"/>
+      </w:pPr>
+      <w:rPr>
+        <w:rFonts w:hint="default" w:ascii="Wingdings" w:hAnsi="Wingdings"/>
+      </w:rPr>
+    </w:lvl>
+  </w:abstractNum>
+  <w:num w:numId="1">
+    <w:abstractNumId w:val="1"/>
+  </w:num>
+</w:numbering>
 </file>
 
 <file path=word/styles.xml><?xml version="1.0" encoding="utf-8"?>
@@ -2448,7 +4701,7 @@
     <w:name w:val="header"/>
     <w:basedOn w:val="Normal"/>
     <w:unhideWhenUsed/>
-    <w:rsid w:val="1406A5E4"/>
+    <w:rsid w:val="23429BFA"/>
     <w:pPr>
       <w:tabs>
         <w:tab w:val="center" w:leader="none" w:pos="4680"/>
@@ -2462,13 +4715,46 @@
     <w:name w:val="footer"/>
     <w:basedOn w:val="Normal"/>
     <w:unhideWhenUsed/>
-    <w:rsid w:val="1406A5E4"/>
+    <w:rsid w:val="23429BFA"/>
     <w:pPr>
       <w:tabs>
         <w:tab w:val="center" w:leader="none" w:pos="4680"/>
         <w:tab w:val="right" w:leader="none" w:pos="9360"/>
       </w:tabs>
       <w:spacing w:after="0" w:line="240" w:lineRule="auto"/>
+    </w:pPr>
+  </w:style>
+  <w:style w:type="paragraph" w:styleId="ListParagraph">
+    <w:uiPriority w:val="34"/>
+    <w:name w:val="List Paragraph"/>
+    <w:basedOn w:val="Normal"/>
+    <w:qFormat/>
+    <w:rsid w:val="23429BFA"/>
+    <w:pPr>
+      <w:spacing/>
+      <w:ind w:left="720"/>
+      <w:contextualSpacing/>
+    </w:pPr>
+  </w:style>
+  <w:style w:type="paragraph" w:styleId="Heading3">
+    <w:uiPriority w:val="9"/>
+    <w:name w:val="heading 3"/>
+    <w:basedOn w:val="Normal"/>
+    <w:next w:val="Normal"/>
+    <w:unhideWhenUsed/>
+    <w:qFormat/>
+    <w:rsid w:val="23429BFA"/>
+    <w:rPr>
+      <w:rFonts w:eastAsia="Aptos Display" w:cs="" w:eastAsiaTheme="minorAscii" w:cstheme="majorEastAsia"/>
+      <w:color w:val="0F4761" w:themeColor="accent1" w:themeTint="FF" w:themeShade="BF"/>
+      <w:sz w:val="28"/>
+      <w:szCs w:val="28"/>
+    </w:rPr>
+    <w:pPr>
+      <w:keepNext w:val="1"/>
+      <w:keepLines w:val="1"/>
+      <w:spacing w:before="160" w:after="80"/>
+      <w:outlineLvl w:val="2"/>
     </w:pPr>
   </w:style>
   <w:style xmlns:w="http://schemas.openxmlformats.org/wordprocessingml/2006/main" w:type="table" w:styleId="TableGrid">

</xml_diff>